<commit_message>
subchunkify func chunk names fixed
</commit_message>
<xml_diff>
--- a/Format_template_word.docx
+++ b/Format_template_word.docx
@@ -1,10 +1,10 @@
 
 <file path=word/document.xml><?xml version="1.0" encoding="utf-8"?>
-<w:document xmlns:wpc="http://schemas.microsoft.com/office/word/2010/wordprocessingCanvas" xmlns:cx="http://schemas.microsoft.com/office/drawing/2014/chartex" xmlns:cx1="http://schemas.microsoft.com/office/drawing/2015/9/8/chartex" xmlns:cx2="http://schemas.microsoft.com/office/drawing/2015/10/21/chartex" xmlns:cx3="http://schemas.microsoft.com/office/drawing/2016/5/9/chartex" xmlns:cx4="http://schemas.microsoft.com/office/drawing/2016/5/10/chartex" xmlns:cx5="http://schemas.microsoft.com/office/drawing/2016/5/11/chartex" xmlns:cx6="http://schemas.microsoft.com/office/drawing/2016/5/12/chartex" xmlns:cx7="http://schemas.microsoft.com/office/drawing/2016/5/13/chartex" xmlns:cx8="http://schemas.microsoft.com/office/drawing/2016/5/14/chartex" xmlns:mc="http://schemas.openxmlformats.org/markup-compatibility/2006" xmlns:aink="http://schemas.microsoft.com/office/drawing/2016/ink" xmlns:am3d="http://schemas.microsoft.com/office/drawing/2017/model3d" xmlns:o="urn:schemas-microsoft-com:office:office" xmlns:r="http://schemas.openxmlformats.org/officeDocument/2006/relationships" xmlns:m="http://schemas.openxmlformats.org/officeDocument/2006/math" xmlns:v="urn:schemas-microsoft-com:vml" xmlns:wp14="http://schemas.microsoft.com/office/word/2010/wordprocessingDrawing" xmlns:wp="http://schemas.openxmlformats.org/drawingml/2006/wordprocessingDrawing" xmlns:w10="urn:schemas-microsoft-com:office:word" xmlns:w="http://schemas.openxmlformats.org/wordprocessingml/2006/main" xmlns:w14="http://schemas.microsoft.com/office/word/2010/wordml" xmlns:w15="http://schemas.microsoft.com/office/word/2012/wordml" xmlns:w16cid="http://schemas.microsoft.com/office/word/2016/wordml/cid" xmlns:w16se="http://schemas.microsoft.com/office/word/2015/wordml/symex" xmlns:wpg="http://schemas.microsoft.com/office/word/2010/wordprocessingGroup" xmlns:wpi="http://schemas.microsoft.com/office/word/2010/wordprocessingInk" xmlns:wne="http://schemas.microsoft.com/office/word/2006/wordml" xmlns:wps="http://schemas.microsoft.com/office/word/2010/wordprocessingShape" mc:Ignorable="w14 w15 w16se w16cid wp14">
+<w:document xmlns:wpc="http://schemas.microsoft.com/office/word/2010/wordprocessingCanvas" xmlns:mo="http://schemas.microsoft.com/office/mac/office/2008/main" xmlns:mc="http://schemas.openxmlformats.org/markup-compatibility/2006" xmlns:mv="urn:schemas-microsoft-com:mac:vml" xmlns:o="urn:schemas-microsoft-com:office:office" xmlns:r="http://schemas.openxmlformats.org/officeDocument/2006/relationships" xmlns:m="http://schemas.openxmlformats.org/officeDocument/2006/math" xmlns:v="urn:schemas-microsoft-com:vml" xmlns:wp14="http://schemas.microsoft.com/office/word/2010/wordprocessingDrawing" xmlns:wp="http://schemas.openxmlformats.org/drawingml/2006/wordprocessingDrawing" xmlns:w10="urn:schemas-microsoft-com:office:word" xmlns:w="http://schemas.openxmlformats.org/wordprocessingml/2006/main" xmlns:w14="http://schemas.microsoft.com/office/word/2010/wordml" xmlns:wpg="http://schemas.microsoft.com/office/word/2010/wordprocessingGroup" xmlns:wpi="http://schemas.microsoft.com/office/word/2010/wordprocessingInk" xmlns:wne="http://schemas.microsoft.com/office/word/2006/wordml" xmlns:wps="http://schemas.microsoft.com/office/word/2010/wordprocessingShape" mc:Ignorable="w14 wp14">
   <w:body>
     <w:p>
       <w:pPr>
-        <w:pStyle w:val="Title"/>
+        <w:pStyle w:val="Titel"/>
       </w:pPr>
       <w:r>
         <w:t>Template for word</w:t>
@@ -23,7 +23,23 @@
         <w:tab/>
       </w:r>
       <w:r>
-        <w:t>Wazir Khan Ahmadzai</w:t>
+        <w:t xml:space="preserve">Dr. </w:t>
+      </w:r>
+      <w:proofErr w:type="spellStart"/>
+      <w:r>
+        <w:t>rer</w:t>
+      </w:r>
+      <w:proofErr w:type="spellEnd"/>
+      <w:r>
+        <w:t xml:space="preserve">. </w:t>
+      </w:r>
+      <w:proofErr w:type="gramStart"/>
+      <w:r>
+        <w:t>pol</w:t>
+      </w:r>
+      <w:proofErr w:type="gramEnd"/>
+      <w:r>
+        <w:t>. Eduardo W. Ferreira (PhD)</w:t>
       </w:r>
       <w:r>
         <w:tab/>
@@ -31,29 +47,15 @@
     </w:p>
     <w:p>
       <w:pPr>
-        <w:pStyle w:val="Date"/>
-      </w:pPr>
-      <w:r>
-        <w:t>2</w:t>
-      </w:r>
-      <w:r>
-        <w:t>3</w:t>
-      </w:r>
-      <w:r>
-        <w:t>/</w:t>
-      </w:r>
-      <w:r>
-        <w:t>12</w:t>
-      </w:r>
-      <w:r>
-        <w:t>/2018</w:t>
-      </w:r>
-      <w:bookmarkStart w:id="0" w:name="_GoBack"/>
-      <w:bookmarkEnd w:id="0"/>
+        <w:pStyle w:val="Datum"/>
+      </w:pPr>
+      <w:r>
+        <w:t>2/8/2018</w:t>
+      </w:r>
     </w:p>
     <w:p>
       <w:pPr>
-        <w:pStyle w:val="Heading11"/>
+        <w:pStyle w:val="Heading1"/>
       </w:pPr>
       <w:r>
         <w:t>Introduction</w:t>
@@ -61,17 +63,22 @@
     </w:p>
     <w:p>
       <w:pPr>
-        <w:pStyle w:val="BodyText"/>
+        <w:pStyle w:val="Textkrper"/>
       </w:pPr>
     </w:p>
     <w:p>
       <w:pPr>
-        <w:pStyle w:val="Heading21"/>
-      </w:pPr>
-      <w:bookmarkStart w:id="1" w:name="r-markdown"/>
+        <w:pStyle w:val="Heading2"/>
+      </w:pPr>
+      <w:bookmarkStart w:id="0" w:name="r-markdown"/>
+      <w:bookmarkEnd w:id="0"/>
+      <w:r>
+        <w:t>R Mar</w:t>
+      </w:r>
+      <w:bookmarkStart w:id="1" w:name="_GoBack"/>
       <w:bookmarkEnd w:id="1"/>
       <w:r>
-        <w:t>R Markdown</w:t>
+        <w:t>kdown</w:t>
       </w:r>
     </w:p>
     <w:p>
@@ -87,10 +94,10 @@
       <w:r>
         <w:t xml:space="preserve"> is a simple formatting syntax for authoring HTML, PDF, and MS Word documents. For more details on using R Markdown see </w:t>
       </w:r>
-      <w:hyperlink r:id="rId7">
+      <w:hyperlink r:id="rId8">
         <w:r>
           <w:rPr>
-            <w:rStyle w:val="Hyperlink"/>
+            <w:rStyle w:val="Link"/>
           </w:rPr>
           <w:t>http://rmarkdown.rstudio.com</w:t>
         </w:r>
@@ -101,7 +108,7 @@
     </w:p>
     <w:p>
       <w:pPr>
-        <w:pStyle w:val="BodyText"/>
+        <w:pStyle w:val="Textkrper"/>
       </w:pPr>
       <w:r>
         <w:t xml:space="preserve">When you click the </w:t>
@@ -126,6 +133,7 @@
       <w:pPr>
         <w:pStyle w:val="SourceCode"/>
       </w:pPr>
+      <w:proofErr w:type="gramStart"/>
       <w:r>
         <w:rPr>
           <w:rStyle w:val="KeywordTok"/>
@@ -133,6 +141,7 @@
         </w:rPr>
         <w:t>summary</w:t>
       </w:r>
+      <w:proofErr w:type="gramEnd"/>
       <w:r>
         <w:rPr>
           <w:rStyle w:val="NormalTok"/>
@@ -148,7 +157,21 @@
         <w:rPr>
           <w:rStyle w:val="VerbatimChar"/>
         </w:rPr>
-        <w:t xml:space="preserve">##      speed           </w:t>
+        <w:t>#</w:t>
+      </w:r>
+      <w:proofErr w:type="gramStart"/>
+      <w:r>
+        <w:rPr>
+          <w:rStyle w:val="VerbatimChar"/>
+        </w:rPr>
+        <w:t>#      speed</w:t>
+      </w:r>
+      <w:proofErr w:type="gramEnd"/>
+      <w:r>
+        <w:rPr>
+          <w:rStyle w:val="VerbatimChar"/>
+        </w:rPr>
+        <w:t xml:space="preserve">           </w:t>
       </w:r>
       <w:proofErr w:type="spellStart"/>
       <w:r>
@@ -171,22 +194,16 @@
         <w:rPr>
           <w:rStyle w:val="VerbatimChar"/>
         </w:rPr>
-        <w:t>#</w:t>
+        <w:t xml:space="preserve">##  Min.   : 4.0   Min.   :  </w:t>
       </w:r>
       <w:proofErr w:type="gramStart"/>
       <w:r>
         <w:rPr>
           <w:rStyle w:val="VerbatimChar"/>
         </w:rPr>
-        <w:t>#  Min.</w:t>
+        <w:t xml:space="preserve">2.00  </w:t>
       </w:r>
       <w:proofErr w:type="gramEnd"/>
-      <w:r>
-        <w:rPr>
-          <w:rStyle w:val="VerbatimChar"/>
-        </w:rPr>
-        <w:t xml:space="preserve">   : 4.0   Min.   :  2.00  </w:t>
-      </w:r>
       <w:r>
         <w:br/>
       </w:r>
@@ -230,12 +247,34 @@
         <w:rPr>
           <w:rStyle w:val="VerbatimChar"/>
         </w:rPr>
-        <w:t>##  Max.   :25.0   Max.   :120.00</w:t>
-      </w:r>
+        <w:t xml:space="preserve">##  Max.   </w:t>
+      </w:r>
+      <w:proofErr w:type="gramStart"/>
+      <w:r>
+        <w:rPr>
+          <w:rStyle w:val="VerbatimChar"/>
+        </w:rPr>
+        <w:t>:25.0</w:t>
+      </w:r>
+      <w:proofErr w:type="gramEnd"/>
+      <w:r>
+        <w:rPr>
+          <w:rStyle w:val="VerbatimChar"/>
+        </w:rPr>
+        <w:t xml:space="preserve">   Max.   </w:t>
+      </w:r>
+      <w:proofErr w:type="gramStart"/>
+      <w:r>
+        <w:rPr>
+          <w:rStyle w:val="VerbatimChar"/>
+        </w:rPr>
+        <w:t>:120.00</w:t>
+      </w:r>
+      <w:proofErr w:type="gramEnd"/>
     </w:p>
     <w:p>
       <w:pPr>
-        <w:pStyle w:val="Heading21"/>
+        <w:pStyle w:val="Heading2"/>
       </w:pPr>
       <w:bookmarkStart w:id="2" w:name="including-plots"/>
       <w:bookmarkEnd w:id="2"/>
@@ -256,7 +295,7 @@
     </w:p>
     <w:p>
       <w:pPr>
-        <w:pStyle w:val="BodyText"/>
+        <w:pStyle w:val="Textkrper"/>
       </w:pPr>
       <w:r>
         <w:rPr>
@@ -280,7 +319,7 @@
                     </pic:cNvPicPr>
                   </pic:nvPicPr>
                   <pic:blipFill>
-                    <a:blip r:embed="rId8"/>
+                    <a:blip r:embed="rId9"/>
                     <a:stretch>
                       <a:fillRect/>
                     </a:stretch>
@@ -309,7 +348,7 @@
     </w:p>
     <w:p>
       <w:pPr>
-        <w:pStyle w:val="BodyText"/>
+        <w:pStyle w:val="Textkrper"/>
       </w:pPr>
       <w:r>
         <w:t xml:space="preserve">Note that the </w:t>
@@ -326,27 +365,27 @@
     </w:p>
     <w:p>
       <w:pPr>
-        <w:pStyle w:val="BodyText"/>
+        <w:pStyle w:val="Textkrper"/>
       </w:pPr>
     </w:p>
     <w:p>
       <w:pPr>
-        <w:pStyle w:val="BodyText"/>
+        <w:pStyle w:val="Textkrper"/>
       </w:pPr>
     </w:p>
     <w:p>
       <w:pPr>
-        <w:pStyle w:val="BodyText"/>
+        <w:pStyle w:val="Textkrper"/>
       </w:pPr>
     </w:p>
     <w:p>
       <w:pPr>
-        <w:pStyle w:val="BodyText"/>
+        <w:pStyle w:val="Textkrper"/>
       </w:pPr>
     </w:p>
     <w:sectPr>
-      <w:headerReference w:type="default" r:id="rId9"/>
-      <w:footerReference w:type="default" r:id="rId10"/>
+      <w:headerReference w:type="default" r:id="rId10"/>
+      <w:footerReference w:type="default" r:id="rId11"/>
       <w:pgSz w:w="11906" w:h="16838"/>
       <w:pgMar w:top="2237" w:right="1440" w:bottom="1440" w:left="1440" w:header="720" w:footer="720" w:gutter="0"/>
       <w:cols w:space="720"/>
@@ -356,7 +395,7 @@
 </file>
 
 <file path=word/endnotes.xml><?xml version="1.0" encoding="utf-8"?>
-<w:endnotes xmlns:wpc="http://schemas.microsoft.com/office/word/2010/wordprocessingCanvas" xmlns:cx="http://schemas.microsoft.com/office/drawing/2014/chartex" xmlns:cx1="http://schemas.microsoft.com/office/drawing/2015/9/8/chartex" xmlns:cx2="http://schemas.microsoft.com/office/drawing/2015/10/21/chartex" xmlns:cx3="http://schemas.microsoft.com/office/drawing/2016/5/9/chartex" xmlns:cx4="http://schemas.microsoft.com/office/drawing/2016/5/10/chartex" xmlns:cx5="http://schemas.microsoft.com/office/drawing/2016/5/11/chartex" xmlns:cx6="http://schemas.microsoft.com/office/drawing/2016/5/12/chartex" xmlns:cx7="http://schemas.microsoft.com/office/drawing/2016/5/13/chartex" xmlns:cx8="http://schemas.microsoft.com/office/drawing/2016/5/14/chartex" xmlns:mc="http://schemas.openxmlformats.org/markup-compatibility/2006" xmlns:aink="http://schemas.microsoft.com/office/drawing/2016/ink" xmlns:am3d="http://schemas.microsoft.com/office/drawing/2017/model3d" xmlns:o="urn:schemas-microsoft-com:office:office" xmlns:r="http://schemas.openxmlformats.org/officeDocument/2006/relationships" xmlns:m="http://schemas.openxmlformats.org/officeDocument/2006/math" xmlns:v="urn:schemas-microsoft-com:vml" xmlns:wp14="http://schemas.microsoft.com/office/word/2010/wordprocessingDrawing" xmlns:wp="http://schemas.openxmlformats.org/drawingml/2006/wordprocessingDrawing" xmlns:w10="urn:schemas-microsoft-com:office:word" xmlns:w="http://schemas.openxmlformats.org/wordprocessingml/2006/main" xmlns:w14="http://schemas.microsoft.com/office/word/2010/wordml" xmlns:w15="http://schemas.microsoft.com/office/word/2012/wordml" xmlns:w16cid="http://schemas.microsoft.com/office/word/2016/wordml/cid" xmlns:w16se="http://schemas.microsoft.com/office/word/2015/wordml/symex" xmlns:wpg="http://schemas.microsoft.com/office/word/2010/wordprocessingGroup" xmlns:wpi="http://schemas.microsoft.com/office/word/2010/wordprocessingInk" xmlns:wne="http://schemas.microsoft.com/office/word/2006/wordml" xmlns:wps="http://schemas.microsoft.com/office/word/2010/wordprocessingShape" mc:Ignorable="w14 w15 w16se w16cid wp14">
+<w:endnotes xmlns:wpc="http://schemas.microsoft.com/office/word/2010/wordprocessingCanvas" xmlns:mo="http://schemas.microsoft.com/office/mac/office/2008/main" xmlns:mc="http://schemas.openxmlformats.org/markup-compatibility/2006" xmlns:mv="urn:schemas-microsoft-com:mac:vml" xmlns:o="urn:schemas-microsoft-com:office:office" xmlns:r="http://schemas.openxmlformats.org/officeDocument/2006/relationships" xmlns:m="http://schemas.openxmlformats.org/officeDocument/2006/math" xmlns:v="urn:schemas-microsoft-com:vml" xmlns:wp14="http://schemas.microsoft.com/office/word/2010/wordprocessingDrawing" xmlns:wp="http://schemas.openxmlformats.org/drawingml/2006/wordprocessingDrawing" xmlns:w10="urn:schemas-microsoft-com:office:word" xmlns:w="http://schemas.openxmlformats.org/wordprocessingml/2006/main" xmlns:w14="http://schemas.microsoft.com/office/word/2010/wordml" xmlns:wpg="http://schemas.microsoft.com/office/word/2010/wordprocessingGroup" xmlns:wpi="http://schemas.microsoft.com/office/word/2010/wordprocessingInk" xmlns:wne="http://schemas.microsoft.com/office/word/2006/wordml" xmlns:wps="http://schemas.microsoft.com/office/word/2010/wordprocessingShape" mc:Ignorable="w14 wp14">
   <w:endnote w:type="separator" w:id="-1">
     <w:p>
       <w:pPr>
@@ -381,10 +420,10 @@
 </file>
 
 <file path=word/footer1.xml><?xml version="1.0" encoding="utf-8"?>
-<w:ftr xmlns:wpc="http://schemas.microsoft.com/office/word/2010/wordprocessingCanvas" xmlns:cx="http://schemas.microsoft.com/office/drawing/2014/chartex" xmlns:cx1="http://schemas.microsoft.com/office/drawing/2015/9/8/chartex" xmlns:cx2="http://schemas.microsoft.com/office/drawing/2015/10/21/chartex" xmlns:cx3="http://schemas.microsoft.com/office/drawing/2016/5/9/chartex" xmlns:cx4="http://schemas.microsoft.com/office/drawing/2016/5/10/chartex" xmlns:cx5="http://schemas.microsoft.com/office/drawing/2016/5/11/chartex" xmlns:cx6="http://schemas.microsoft.com/office/drawing/2016/5/12/chartex" xmlns:cx7="http://schemas.microsoft.com/office/drawing/2016/5/13/chartex" xmlns:cx8="http://schemas.microsoft.com/office/drawing/2016/5/14/chartex" xmlns:mc="http://schemas.openxmlformats.org/markup-compatibility/2006" xmlns:aink="http://schemas.microsoft.com/office/drawing/2016/ink" xmlns:am3d="http://schemas.microsoft.com/office/drawing/2017/model3d" xmlns:o="urn:schemas-microsoft-com:office:office" xmlns:r="http://schemas.openxmlformats.org/officeDocument/2006/relationships" xmlns:m="http://schemas.openxmlformats.org/officeDocument/2006/math" xmlns:v="urn:schemas-microsoft-com:vml" xmlns:wp14="http://schemas.microsoft.com/office/word/2010/wordprocessingDrawing" xmlns:wp="http://schemas.openxmlformats.org/drawingml/2006/wordprocessingDrawing" xmlns:w10="urn:schemas-microsoft-com:office:word" xmlns:w="http://schemas.openxmlformats.org/wordprocessingml/2006/main" xmlns:w14="http://schemas.microsoft.com/office/word/2010/wordml" xmlns:w15="http://schemas.microsoft.com/office/word/2012/wordml" xmlns:w16cid="http://schemas.microsoft.com/office/word/2016/wordml/cid" xmlns:w16se="http://schemas.microsoft.com/office/word/2015/wordml/symex" xmlns:wpg="http://schemas.microsoft.com/office/word/2010/wordprocessingGroup" xmlns:wpi="http://schemas.microsoft.com/office/word/2010/wordprocessingInk" xmlns:wne="http://schemas.microsoft.com/office/word/2006/wordml" xmlns:wps="http://schemas.microsoft.com/office/word/2010/wordprocessingShape" mc:Ignorable="w14 w15 w16se w16cid wp14">
+<w:ftr xmlns:wpc="http://schemas.microsoft.com/office/word/2010/wordprocessingCanvas" xmlns:mo="http://schemas.microsoft.com/office/mac/office/2008/main" xmlns:mc="http://schemas.openxmlformats.org/markup-compatibility/2006" xmlns:mv="urn:schemas-microsoft-com:mac:vml" xmlns:o="urn:schemas-microsoft-com:office:office" xmlns:r="http://schemas.openxmlformats.org/officeDocument/2006/relationships" xmlns:m="http://schemas.openxmlformats.org/officeDocument/2006/math" xmlns:v="urn:schemas-microsoft-com:vml" xmlns:wp14="http://schemas.microsoft.com/office/word/2010/wordprocessingDrawing" xmlns:wp="http://schemas.openxmlformats.org/drawingml/2006/wordprocessingDrawing" xmlns:w10="urn:schemas-microsoft-com:office:word" xmlns:w="http://schemas.openxmlformats.org/wordprocessingml/2006/main" xmlns:w14="http://schemas.microsoft.com/office/word/2010/wordml" xmlns:wpg="http://schemas.microsoft.com/office/word/2010/wordprocessingGroup" xmlns:wpi="http://schemas.microsoft.com/office/word/2010/wordprocessingInk" xmlns:wne="http://schemas.microsoft.com/office/word/2006/wordml" xmlns:wps="http://schemas.microsoft.com/office/word/2010/wordprocessingShape" mc:Ignorable="w14 wp14">
   <w:p>
     <w:pPr>
-      <w:pStyle w:val="Footer"/>
+      <w:pStyle w:val="Fuzeile"/>
       <w:jc w:val="right"/>
       <w:rPr>
         <w:sz w:val="20"/>
@@ -490,7 +529,7 @@
 </file>
 
 <file path=word/footnotes.xml><?xml version="1.0" encoding="utf-8"?>
-<w:footnotes xmlns:wpc="http://schemas.microsoft.com/office/word/2010/wordprocessingCanvas" xmlns:cx="http://schemas.microsoft.com/office/drawing/2014/chartex" xmlns:cx1="http://schemas.microsoft.com/office/drawing/2015/9/8/chartex" xmlns:cx2="http://schemas.microsoft.com/office/drawing/2015/10/21/chartex" xmlns:cx3="http://schemas.microsoft.com/office/drawing/2016/5/9/chartex" xmlns:cx4="http://schemas.microsoft.com/office/drawing/2016/5/10/chartex" xmlns:cx5="http://schemas.microsoft.com/office/drawing/2016/5/11/chartex" xmlns:cx6="http://schemas.microsoft.com/office/drawing/2016/5/12/chartex" xmlns:cx7="http://schemas.microsoft.com/office/drawing/2016/5/13/chartex" xmlns:cx8="http://schemas.microsoft.com/office/drawing/2016/5/14/chartex" xmlns:mc="http://schemas.openxmlformats.org/markup-compatibility/2006" xmlns:aink="http://schemas.microsoft.com/office/drawing/2016/ink" xmlns:am3d="http://schemas.microsoft.com/office/drawing/2017/model3d" xmlns:o="urn:schemas-microsoft-com:office:office" xmlns:r="http://schemas.openxmlformats.org/officeDocument/2006/relationships" xmlns:m="http://schemas.openxmlformats.org/officeDocument/2006/math" xmlns:v="urn:schemas-microsoft-com:vml" xmlns:wp14="http://schemas.microsoft.com/office/word/2010/wordprocessingDrawing" xmlns:wp="http://schemas.openxmlformats.org/drawingml/2006/wordprocessingDrawing" xmlns:w10="urn:schemas-microsoft-com:office:word" xmlns:w="http://schemas.openxmlformats.org/wordprocessingml/2006/main" xmlns:w14="http://schemas.microsoft.com/office/word/2010/wordml" xmlns:w15="http://schemas.microsoft.com/office/word/2012/wordml" xmlns:w16cid="http://schemas.microsoft.com/office/word/2016/wordml/cid" xmlns:w16se="http://schemas.microsoft.com/office/word/2015/wordml/symex" xmlns:wpg="http://schemas.microsoft.com/office/word/2010/wordprocessingGroup" xmlns:wpi="http://schemas.microsoft.com/office/word/2010/wordprocessingInk" xmlns:wne="http://schemas.microsoft.com/office/word/2006/wordml" xmlns:wps="http://schemas.microsoft.com/office/word/2010/wordprocessingShape" mc:Ignorable="w14 w15 w16se w16cid wp14">
+<w:footnotes xmlns:wpc="http://schemas.microsoft.com/office/word/2010/wordprocessingCanvas" xmlns:mo="http://schemas.microsoft.com/office/mac/office/2008/main" xmlns:mc="http://schemas.openxmlformats.org/markup-compatibility/2006" xmlns:mv="urn:schemas-microsoft-com:mac:vml" xmlns:o="urn:schemas-microsoft-com:office:office" xmlns:r="http://schemas.openxmlformats.org/officeDocument/2006/relationships" xmlns:m="http://schemas.openxmlformats.org/officeDocument/2006/math" xmlns:v="urn:schemas-microsoft-com:vml" xmlns:wp14="http://schemas.microsoft.com/office/word/2010/wordprocessingDrawing" xmlns:wp="http://schemas.openxmlformats.org/drawingml/2006/wordprocessingDrawing" xmlns:w10="urn:schemas-microsoft-com:office:word" xmlns:w="http://schemas.openxmlformats.org/wordprocessingml/2006/main" xmlns:w14="http://schemas.microsoft.com/office/word/2010/wordml" xmlns:wpg="http://schemas.microsoft.com/office/word/2010/wordprocessingGroup" xmlns:wpi="http://schemas.microsoft.com/office/word/2010/wordprocessingInk" xmlns:wne="http://schemas.microsoft.com/office/word/2006/wordml" xmlns:wps="http://schemas.microsoft.com/office/word/2010/wordprocessingShape" mc:Ignorable="w14 wp14">
   <w:footnote w:type="separator" w:id="-1">
     <w:p>
       <w:r>
@@ -509,17 +548,17 @@
 </file>
 
 <file path=word/header1.xml><?xml version="1.0" encoding="utf-8"?>
-<w:hdr xmlns:wpc="http://schemas.microsoft.com/office/word/2010/wordprocessingCanvas" xmlns:cx="http://schemas.microsoft.com/office/drawing/2014/chartex" xmlns:cx1="http://schemas.microsoft.com/office/drawing/2015/9/8/chartex" xmlns:cx2="http://schemas.microsoft.com/office/drawing/2015/10/21/chartex" xmlns:cx3="http://schemas.microsoft.com/office/drawing/2016/5/9/chartex" xmlns:cx4="http://schemas.microsoft.com/office/drawing/2016/5/10/chartex" xmlns:cx5="http://schemas.microsoft.com/office/drawing/2016/5/11/chartex" xmlns:cx6="http://schemas.microsoft.com/office/drawing/2016/5/12/chartex" xmlns:cx7="http://schemas.microsoft.com/office/drawing/2016/5/13/chartex" xmlns:cx8="http://schemas.microsoft.com/office/drawing/2016/5/14/chartex" xmlns:mc="http://schemas.openxmlformats.org/markup-compatibility/2006" xmlns:aink="http://schemas.microsoft.com/office/drawing/2016/ink" xmlns:am3d="http://schemas.microsoft.com/office/drawing/2017/model3d" xmlns:o="urn:schemas-microsoft-com:office:office" xmlns:r="http://schemas.openxmlformats.org/officeDocument/2006/relationships" xmlns:m="http://schemas.openxmlformats.org/officeDocument/2006/math" xmlns:v="urn:schemas-microsoft-com:vml" xmlns:wp14="http://schemas.microsoft.com/office/word/2010/wordprocessingDrawing" xmlns:wp="http://schemas.openxmlformats.org/drawingml/2006/wordprocessingDrawing" xmlns:w10="urn:schemas-microsoft-com:office:word" xmlns:w="http://schemas.openxmlformats.org/wordprocessingml/2006/main" xmlns:w14="http://schemas.microsoft.com/office/word/2010/wordml" xmlns:w15="http://schemas.microsoft.com/office/word/2012/wordml" xmlns:w16cid="http://schemas.microsoft.com/office/word/2016/wordml/cid" xmlns:w16se="http://schemas.microsoft.com/office/word/2015/wordml/symex" xmlns:wpg="http://schemas.microsoft.com/office/word/2010/wordprocessingGroup" xmlns:wpi="http://schemas.microsoft.com/office/word/2010/wordprocessingInk" xmlns:wne="http://schemas.microsoft.com/office/word/2006/wordml" xmlns:wps="http://schemas.microsoft.com/office/word/2010/wordprocessingShape" mc:Ignorable="w14 w15 w16se w16cid wp14">
+<w:hdr xmlns:wpc="http://schemas.microsoft.com/office/word/2010/wordprocessingCanvas" xmlns:mo="http://schemas.microsoft.com/office/mac/office/2008/main" xmlns:mc="http://schemas.openxmlformats.org/markup-compatibility/2006" xmlns:mv="urn:schemas-microsoft-com:mac:vml" xmlns:o="urn:schemas-microsoft-com:office:office" xmlns:r="http://schemas.openxmlformats.org/officeDocument/2006/relationships" xmlns:m="http://schemas.openxmlformats.org/officeDocument/2006/math" xmlns:v="urn:schemas-microsoft-com:vml" xmlns:wp14="http://schemas.microsoft.com/office/word/2010/wordprocessingDrawing" xmlns:wp="http://schemas.openxmlformats.org/drawingml/2006/wordprocessingDrawing" xmlns:w10="urn:schemas-microsoft-com:office:word" xmlns:w="http://schemas.openxmlformats.org/wordprocessingml/2006/main" xmlns:w14="http://schemas.microsoft.com/office/word/2010/wordml" xmlns:wpg="http://schemas.microsoft.com/office/word/2010/wordprocessingGroup" xmlns:wpi="http://schemas.microsoft.com/office/word/2010/wordprocessingInk" xmlns:wne="http://schemas.microsoft.com/office/word/2006/wordml" xmlns:wps="http://schemas.microsoft.com/office/word/2010/wordprocessingShape" mc:Ignorable="w14 wp14">
   <w:p>
     <w:pPr>
-      <w:pStyle w:val="Header"/>
+      <w:pStyle w:val="Kopfzeile"/>
       <w:ind w:left="-284"/>
       <w:jc w:val="center"/>
     </w:pPr>
   </w:p>
   <w:p>
     <w:pPr>
-      <w:pStyle w:val="Header"/>
+      <w:pStyle w:val="Kopfzeile"/>
       <w:ind w:left="-284"/>
       <w:jc w:val="center"/>
     </w:pPr>
@@ -589,8 +628,8 @@
 </file>
 
 <file path=word/numbering.xml><?xml version="1.0" encoding="utf-8"?>
-<w:numbering xmlns:wpc="http://schemas.microsoft.com/office/word/2010/wordprocessingCanvas" xmlns:cx="http://schemas.microsoft.com/office/drawing/2014/chartex" xmlns:cx1="http://schemas.microsoft.com/office/drawing/2015/9/8/chartex" xmlns:cx2="http://schemas.microsoft.com/office/drawing/2015/10/21/chartex" xmlns:cx3="http://schemas.microsoft.com/office/drawing/2016/5/9/chartex" xmlns:cx4="http://schemas.microsoft.com/office/drawing/2016/5/10/chartex" xmlns:cx5="http://schemas.microsoft.com/office/drawing/2016/5/11/chartex" xmlns:cx6="http://schemas.microsoft.com/office/drawing/2016/5/12/chartex" xmlns:cx7="http://schemas.microsoft.com/office/drawing/2016/5/13/chartex" xmlns:cx8="http://schemas.microsoft.com/office/drawing/2016/5/14/chartex" xmlns:mc="http://schemas.openxmlformats.org/markup-compatibility/2006" xmlns:aink="http://schemas.microsoft.com/office/drawing/2016/ink" xmlns:am3d="http://schemas.microsoft.com/office/drawing/2017/model3d" xmlns:o="urn:schemas-microsoft-com:office:office" xmlns:r="http://schemas.openxmlformats.org/officeDocument/2006/relationships" xmlns:m="http://schemas.openxmlformats.org/officeDocument/2006/math" xmlns:v="urn:schemas-microsoft-com:vml" xmlns:wp14="http://schemas.microsoft.com/office/word/2010/wordprocessingDrawing" xmlns:wp="http://schemas.openxmlformats.org/drawingml/2006/wordprocessingDrawing" xmlns:w10="urn:schemas-microsoft-com:office:word" xmlns:w="http://schemas.openxmlformats.org/wordprocessingml/2006/main" xmlns:w14="http://schemas.microsoft.com/office/word/2010/wordml" xmlns:w15="http://schemas.microsoft.com/office/word/2012/wordml" xmlns:w16cid="http://schemas.microsoft.com/office/word/2016/wordml/cid" xmlns:w16se="http://schemas.microsoft.com/office/word/2015/wordml/symex" xmlns:wpg="http://schemas.microsoft.com/office/word/2010/wordprocessingGroup" xmlns:wpi="http://schemas.microsoft.com/office/word/2010/wordprocessingInk" xmlns:wne="http://schemas.microsoft.com/office/word/2006/wordml" xmlns:wps="http://schemas.microsoft.com/office/word/2010/wordprocessingShape" mc:Ignorable="w14 w15 w16se w16cid wp14">
-  <w:abstractNum w:abstractNumId="0" w15:restartNumberingAfterBreak="0">
+<w:numbering xmlns:wpc="http://schemas.microsoft.com/office/word/2010/wordprocessingCanvas" xmlns:mo="http://schemas.microsoft.com/office/mac/office/2008/main" xmlns:mc="http://schemas.openxmlformats.org/markup-compatibility/2006" xmlns:mv="urn:schemas-microsoft-com:mac:vml" xmlns:o="urn:schemas-microsoft-com:office:office" xmlns:r="http://schemas.openxmlformats.org/officeDocument/2006/relationships" xmlns:m="http://schemas.openxmlformats.org/officeDocument/2006/math" xmlns:v="urn:schemas-microsoft-com:vml" xmlns:wp14="http://schemas.microsoft.com/office/word/2010/wordprocessingDrawing" xmlns:wp="http://schemas.openxmlformats.org/drawingml/2006/wordprocessingDrawing" xmlns:w10="urn:schemas-microsoft-com:office:word" xmlns:w="http://schemas.openxmlformats.org/wordprocessingml/2006/main" xmlns:w14="http://schemas.microsoft.com/office/word/2010/wordml" xmlns:wpg="http://schemas.microsoft.com/office/word/2010/wordprocessingGroup" xmlns:wpi="http://schemas.microsoft.com/office/word/2010/wordprocessingInk" xmlns:wne="http://schemas.microsoft.com/office/word/2006/wordml" xmlns:wps="http://schemas.microsoft.com/office/word/2010/wordprocessingShape" mc:Ignorable="w14 wp14">
+  <w:abstractNum w:abstractNumId="0">
     <w:nsid w:val="E17F69BA"/>
     <w:multiLevelType w:val="multilevel"/>
     <w:tmpl w:val="926A651A"/>
@@ -682,7 +721,7 @@
       <w:lvlJc w:val="left"/>
     </w:lvl>
   </w:abstractNum>
-  <w:abstractNum w:abstractNumId="1" w15:restartNumberingAfterBreak="0">
+  <w:abstractNum w:abstractNumId="1">
     <w:nsid w:val="FFFFFF80"/>
     <w:multiLevelType w:val="singleLevel"/>
     <w:tmpl w:val="4C40A054"/>
@@ -702,7 +741,7 @@
       </w:rPr>
     </w:lvl>
   </w:abstractNum>
-  <w:abstractNum w:abstractNumId="2" w15:restartNumberingAfterBreak="0">
+  <w:abstractNum w:abstractNumId="2">
     <w:nsid w:val="FFFFFF81"/>
     <w:multiLevelType w:val="singleLevel"/>
     <w:tmpl w:val="850C8226"/>
@@ -722,7 +761,7 @@
       </w:rPr>
     </w:lvl>
   </w:abstractNum>
-  <w:abstractNum w:abstractNumId="3" w15:restartNumberingAfterBreak="0">
+  <w:abstractNum w:abstractNumId="3">
     <w:nsid w:val="FFFFFF82"/>
     <w:multiLevelType w:val="singleLevel"/>
     <w:tmpl w:val="FE00CE12"/>
@@ -742,7 +781,7 @@
       </w:rPr>
     </w:lvl>
   </w:abstractNum>
-  <w:abstractNum w:abstractNumId="4" w15:restartNumberingAfterBreak="0">
+  <w:abstractNum w:abstractNumId="4">
     <w:nsid w:val="FFFFFF83"/>
     <w:multiLevelType w:val="singleLevel"/>
     <w:tmpl w:val="66F671E6"/>
@@ -762,7 +801,7 @@
       </w:rPr>
     </w:lvl>
   </w:abstractNum>
-  <w:abstractNum w:abstractNumId="5" w15:restartNumberingAfterBreak="0">
+  <w:abstractNum w:abstractNumId="5">
     <w:nsid w:val="FFFFFF89"/>
     <w:multiLevelType w:val="singleLevel"/>
     <w:tmpl w:val="FE8AC188"/>
@@ -782,7 +821,7 @@
       </w:rPr>
     </w:lvl>
   </w:abstractNum>
-  <w:abstractNum w:abstractNumId="6" w15:restartNumberingAfterBreak="0">
+  <w:abstractNum w:abstractNumId="6">
     <w:nsid w:val="05DF7B96"/>
     <w:multiLevelType w:val="multilevel"/>
     <w:tmpl w:val="4D0EA6C4"/>
@@ -868,7 +907,7 @@
       </w:pPr>
     </w:lvl>
   </w:abstractNum>
-  <w:abstractNum w:abstractNumId="7" w15:restartNumberingAfterBreak="0">
+  <w:abstractNum w:abstractNumId="7">
     <w:nsid w:val="072D7F6E"/>
     <w:multiLevelType w:val="multilevel"/>
     <w:tmpl w:val="F6747DA4"/>
@@ -954,7 +993,7 @@
       </w:pPr>
     </w:lvl>
   </w:abstractNum>
-  <w:abstractNum w:abstractNumId="8" w15:restartNumberingAfterBreak="0">
+  <w:abstractNum w:abstractNumId="8">
     <w:nsid w:val="0CD44DE6"/>
     <w:multiLevelType w:val="multilevel"/>
     <w:tmpl w:val="5EE4E874"/>
@@ -1040,14 +1079,14 @@
       </w:pPr>
     </w:lvl>
   </w:abstractNum>
-  <w:abstractNum w:abstractNumId="9" w15:restartNumberingAfterBreak="0">
+  <w:abstractNum w:abstractNumId="9">
     <w:nsid w:val="336310F4"/>
     <w:multiLevelType w:val="multilevel"/>
     <w:tmpl w:val="A29CEC72"/>
     <w:lvl w:ilvl="0">
       <w:start w:val="1"/>
       <w:numFmt w:val="decimal"/>
-      <w:pStyle w:val="Heading11"/>
+      <w:pStyle w:val="Heading1"/>
       <w:lvlText w:val="%1."/>
       <w:lvlJc w:val="left"/>
       <w:pPr>
@@ -1105,7 +1144,7 @@
     <w:lvl w:ilvl="1">
       <w:start w:val="1"/>
       <w:numFmt w:val="decimal"/>
-      <w:pStyle w:val="Heading21"/>
+      <w:pStyle w:val="Heading2"/>
       <w:lvlText w:val="%1.%2."/>
       <w:lvlJc w:val="left"/>
       <w:pPr>
@@ -1115,7 +1154,7 @@
     <w:lvl w:ilvl="2">
       <w:start w:val="1"/>
       <w:numFmt w:val="decimal"/>
-      <w:pStyle w:val="Heading31"/>
+      <w:pStyle w:val="Heading3"/>
       <w:lvlText w:val="%1.%2.%3."/>
       <w:lvlJc w:val="left"/>
       <w:pPr>
@@ -1177,7 +1216,7 @@
       </w:pPr>
     </w:lvl>
   </w:abstractNum>
-  <w:abstractNum w:abstractNumId="10" w15:restartNumberingAfterBreak="0">
+  <w:abstractNum w:abstractNumId="10">
     <w:nsid w:val="3EE9A8EC"/>
     <w:multiLevelType w:val="multilevel"/>
     <w:tmpl w:val="EB9EBCAE"/>
@@ -1269,7 +1308,7 @@
       <w:lvlJc w:val="left"/>
     </w:lvl>
   </w:abstractNum>
-  <w:abstractNum w:abstractNumId="11" w15:restartNumberingAfterBreak="0">
+  <w:abstractNum w:abstractNumId="11">
     <w:nsid w:val="45C85336"/>
     <w:multiLevelType w:val="multilevel"/>
     <w:tmpl w:val="0407001D"/>
@@ -1355,7 +1394,7 @@
       </w:pPr>
     </w:lvl>
   </w:abstractNum>
-  <w:abstractNum w:abstractNumId="12" w15:restartNumberingAfterBreak="0">
+  <w:abstractNum w:abstractNumId="12">
     <w:nsid w:val="4C202D35"/>
     <w:multiLevelType w:val="hybridMultilevel"/>
     <w:tmpl w:val="208C175A"/>
@@ -1468,7 +1507,7 @@
       </w:rPr>
     </w:lvl>
   </w:abstractNum>
-  <w:abstractNum w:abstractNumId="13" w15:restartNumberingAfterBreak="0">
+  <w:abstractNum w:abstractNumId="13">
     <w:nsid w:val="5D8E5AC5"/>
     <w:multiLevelType w:val="multilevel"/>
     <w:tmpl w:val="FFDEA738"/>
@@ -1511,7 +1550,7 @@
     <w:lvl w:ilvl="3">
       <w:start w:val="1"/>
       <w:numFmt w:val="decimal"/>
-      <w:pStyle w:val="Heading41"/>
+      <w:pStyle w:val="Heading4"/>
       <w:lvlText w:val="%1.%2.%3.%4."/>
       <w:lvlJc w:val="left"/>
       <w:pPr>
@@ -1582,7 +1621,7 @@
       </w:rPr>
     </w:lvl>
   </w:abstractNum>
-  <w:abstractNum w:abstractNumId="14" w15:restartNumberingAfterBreak="0">
+  <w:abstractNum w:abstractNumId="14">
     <w:nsid w:val="747A4D0B"/>
     <w:multiLevelType w:val="multilevel"/>
     <w:tmpl w:val="EA6A6344"/>
@@ -1717,7 +1756,7 @@
 </file>
 
 <file path=word/styles.xml><?xml version="1.0" encoding="utf-8"?>
-<w:styles xmlns:mc="http://schemas.openxmlformats.org/markup-compatibility/2006" xmlns:r="http://schemas.openxmlformats.org/officeDocument/2006/relationships" xmlns:w="http://schemas.openxmlformats.org/wordprocessingml/2006/main" xmlns:w14="http://schemas.microsoft.com/office/word/2010/wordml" xmlns:w15="http://schemas.microsoft.com/office/word/2012/wordml" xmlns:w16cid="http://schemas.microsoft.com/office/word/2016/wordml/cid" xmlns:w16se="http://schemas.microsoft.com/office/word/2015/wordml/symex" mc:Ignorable="w14 w15 w16se w16cid">
+<w:styles xmlns:mc="http://schemas.openxmlformats.org/markup-compatibility/2006" xmlns:r="http://schemas.openxmlformats.org/officeDocument/2006/relationships" xmlns:w="http://schemas.openxmlformats.org/wordprocessingml/2006/main" xmlns:w14="http://schemas.microsoft.com/office/word/2010/wordml" mc:Ignorable="w14">
   <w:docDefaults>
     <w:rPrDefault>
       <w:rPr>
@@ -1733,336 +1772,10 @@
       </w:pPr>
     </w:pPrDefault>
   </w:docDefaults>
-  <w:latentStyles w:defLockedState="0" w:defUIPriority="0" w:defSemiHidden="0" w:defUnhideWhenUsed="0" w:defQFormat="0" w:count="375">
-    <w:lsdException w:name="heading 6" w:semiHidden="1" w:unhideWhenUsed="1"/>
-    <w:lsdException w:name="index 3" w:semiHidden="1" w:unhideWhenUsed="1"/>
-    <w:lsdException w:name="index 4" w:semiHidden="1" w:unhideWhenUsed="1"/>
-    <w:lsdException w:name="index 5" w:semiHidden="1" w:unhideWhenUsed="1"/>
-    <w:lsdException w:name="index 6" w:semiHidden="1" w:unhideWhenUsed="1"/>
-    <w:lsdException w:name="index 7" w:semiHidden="1" w:unhideWhenUsed="1"/>
-    <w:lsdException w:name="index 8" w:semiHidden="1" w:unhideWhenUsed="1"/>
-    <w:lsdException w:name="index 9" w:semiHidden="1" w:unhideWhenUsed="1"/>
-    <w:lsdException w:name="toc 1" w:semiHidden="1" w:unhideWhenUsed="1"/>
-    <w:lsdException w:name="toc 2" w:semiHidden="1" w:uiPriority="39" w:unhideWhenUsed="1"/>
-    <w:lsdException w:name="toc 3" w:semiHidden="1" w:unhideWhenUsed="1"/>
-    <w:lsdException w:name="toc 4" w:semiHidden="1" w:unhideWhenUsed="1"/>
-    <w:lsdException w:name="toc 5" w:semiHidden="1" w:unhideWhenUsed="1"/>
-    <w:lsdException w:name="toc 6" w:semiHidden="1" w:unhideWhenUsed="1"/>
-    <w:lsdException w:name="toc 7" w:semiHidden="1" w:unhideWhenUsed="1"/>
-    <w:lsdException w:name="toc 8" w:semiHidden="1" w:unhideWhenUsed="1"/>
-    <w:lsdException w:name="toc 9" w:semiHidden="1" w:unhideWhenUsed="1"/>
-    <w:lsdException w:name="Normal Indent" w:semiHidden="1" w:unhideWhenUsed="1"/>
-    <w:lsdException w:name="footnote text" w:semiHidden="1" w:unhideWhenUsed="1"/>
-    <w:lsdException w:name="annotation text" w:semiHidden="1" w:unhideWhenUsed="1"/>
-    <w:lsdException w:name="header" w:semiHidden="1" w:unhideWhenUsed="1"/>
-    <w:lsdException w:name="footer" w:semiHidden="1" w:unhideWhenUsed="1"/>
-    <w:lsdException w:name="index heading" w:semiHidden="1" w:unhideWhenUsed="1"/>
-    <w:lsdException w:name="caption" w:semiHidden="1" w:unhideWhenUsed="1"/>
-    <w:lsdException w:name="table of figures" w:semiHidden="1" w:unhideWhenUsed="1"/>
-    <w:lsdException w:name="envelope address" w:semiHidden="1" w:unhideWhenUsed="1"/>
-    <w:lsdException w:name="envelope return" w:semiHidden="1" w:unhideWhenUsed="1"/>
-    <w:lsdException w:name="footnote reference" w:semiHidden="1" w:unhideWhenUsed="1"/>
-    <w:lsdException w:name="annotation reference" w:semiHidden="1" w:unhideWhenUsed="1"/>
-    <w:lsdException w:name="line number" w:semiHidden="1" w:unhideWhenUsed="1"/>
-    <w:lsdException w:name="page number" w:semiHidden="1" w:unhideWhenUsed="1"/>
-    <w:lsdException w:name="endnote reference" w:semiHidden="1" w:unhideWhenUsed="1"/>
-    <w:lsdException w:name="endnote text" w:semiHidden="1" w:unhideWhenUsed="1"/>
-    <w:lsdException w:name="table of authorities" w:semiHidden="1" w:unhideWhenUsed="1"/>
-    <w:lsdException w:name="macro" w:semiHidden="1" w:unhideWhenUsed="1"/>
-    <w:lsdException w:name="toa heading" w:semiHidden="1" w:unhideWhenUsed="1"/>
-    <w:lsdException w:name="List" w:semiHidden="1" w:unhideWhenUsed="1"/>
-    <w:lsdException w:name="List Bullet" w:semiHidden="1" w:unhideWhenUsed="1"/>
-    <w:lsdException w:name="List Number" w:semiHidden="1" w:unhideWhenUsed="1"/>
-    <w:lsdException w:name="List 2" w:semiHidden="1" w:unhideWhenUsed="1"/>
-    <w:lsdException w:name="List 3" w:semiHidden="1" w:unhideWhenUsed="1"/>
-    <w:lsdException w:name="List 4" w:semiHidden="1" w:unhideWhenUsed="1"/>
-    <w:lsdException w:name="List 5" w:semiHidden="1" w:unhideWhenUsed="1"/>
-    <w:lsdException w:name="List Bullet 3" w:semiHidden="1" w:unhideWhenUsed="1"/>
-    <w:lsdException w:name="List Bullet 4" w:semiHidden="1" w:unhideWhenUsed="1"/>
-    <w:lsdException w:name="List Number 3" w:semiHidden="1" w:unhideWhenUsed="1"/>
-    <w:lsdException w:name="List Number 4" w:semiHidden="1" w:unhideWhenUsed="1"/>
-    <w:lsdException w:name="List Number 5" w:semiHidden="1" w:unhideWhenUsed="1"/>
-    <w:lsdException w:name="Closing" w:semiHidden="1" w:unhideWhenUsed="1"/>
-    <w:lsdException w:name="Signature" w:semiHidden="1" w:unhideWhenUsed="1"/>
-    <w:lsdException w:name="Default Paragraph Font" w:semiHidden="1" w:unhideWhenUsed="1"/>
-    <w:lsdException w:name="Body Text" w:semiHidden="1" w:unhideWhenUsed="1"/>
-    <w:lsdException w:name="Body Text Indent" w:semiHidden="1" w:unhideWhenUsed="1"/>
-    <w:lsdException w:name="List Continue" w:semiHidden="1" w:unhideWhenUsed="1"/>
-    <w:lsdException w:name="List Continue 2" w:semiHidden="1" w:unhideWhenUsed="1"/>
-    <w:lsdException w:name="List Continue 3" w:semiHidden="1" w:unhideWhenUsed="1"/>
-    <w:lsdException w:name="List Continue 4" w:semiHidden="1" w:unhideWhenUsed="1"/>
-    <w:lsdException w:name="List Continue 5" w:semiHidden="1" w:unhideWhenUsed="1"/>
-    <w:lsdException w:name="Message Header" w:semiHidden="1" w:unhideWhenUsed="1"/>
-    <w:lsdException w:name="Salutation" w:semiHidden="1" w:unhideWhenUsed="1"/>
-    <w:lsdException w:name="Date" w:semiHidden="1" w:unhideWhenUsed="1"/>
-    <w:lsdException w:name="Body Text First Indent" w:semiHidden="1" w:unhideWhenUsed="1"/>
-    <w:lsdException w:name="Body Text First Indent 2" w:semiHidden="1" w:unhideWhenUsed="1"/>
-    <w:lsdException w:name="Body Text Indent 3" w:semiHidden="1" w:unhideWhenUsed="1"/>
-    <w:lsdException w:name="Block Text" w:semiHidden="1" w:unhideWhenUsed="1"/>
-    <w:lsdException w:name="Hyperlink" w:semiHidden="1" w:unhideWhenUsed="1"/>
-    <w:lsdException w:name="FollowedHyperlink" w:semiHidden="1" w:unhideWhenUsed="1"/>
-    <w:lsdException w:name="Document Map" w:semiHidden="1" w:unhideWhenUsed="1"/>
-    <w:lsdException w:name="Plain Text" w:semiHidden="1" w:unhideWhenUsed="1"/>
-    <w:lsdException w:name="E-mail Signature" w:semiHidden="1" w:unhideWhenUsed="1"/>
-    <w:lsdException w:name="HTML Top of Form" w:semiHidden="1" w:unhideWhenUsed="1"/>
-    <w:lsdException w:name="HTML Bottom of Form" w:semiHidden="1" w:unhideWhenUsed="1"/>
-    <w:lsdException w:name="Normal (Web)" w:semiHidden="1" w:unhideWhenUsed="1"/>
-    <w:lsdException w:name="HTML Acronym" w:semiHidden="1" w:unhideWhenUsed="1"/>
-    <w:lsdException w:name="HTML Address" w:semiHidden="1" w:unhideWhenUsed="1"/>
-    <w:lsdException w:name="HTML Cite" w:semiHidden="1" w:unhideWhenUsed="1"/>
-    <w:lsdException w:name="HTML Code" w:semiHidden="1" w:unhideWhenUsed="1"/>
-    <w:lsdException w:name="HTML Definition" w:semiHidden="1" w:unhideWhenUsed="1"/>
-    <w:lsdException w:name="HTML Keyboard" w:semiHidden="1" w:unhideWhenUsed="1"/>
-    <w:lsdException w:name="HTML Preformatted" w:semiHidden="1" w:unhideWhenUsed="1"/>
-    <w:lsdException w:name="HTML Sample" w:semiHidden="1" w:unhideWhenUsed="1"/>
-    <w:lsdException w:name="HTML Typewriter" w:semiHidden="1" w:unhideWhenUsed="1"/>
-    <w:lsdException w:name="HTML Variable" w:semiHidden="1" w:unhideWhenUsed="1"/>
-    <w:lsdException w:name="Normal Table" w:semiHidden="1" w:unhideWhenUsed="1"/>
-    <w:lsdException w:name="annotation subject" w:semiHidden="1" w:unhideWhenUsed="1"/>
-    <w:lsdException w:name="No List" w:semiHidden="1" w:unhideWhenUsed="1"/>
-    <w:lsdException w:name="Outline List 1" w:semiHidden="1" w:unhideWhenUsed="1"/>
-    <w:lsdException w:name="Outline List 2" w:semiHidden="1" w:unhideWhenUsed="1"/>
-    <w:lsdException w:name="Outline List 3" w:semiHidden="1" w:unhideWhenUsed="1"/>
-    <w:lsdException w:name="Table Simple 1" w:semiHidden="1" w:unhideWhenUsed="1"/>
-    <w:lsdException w:name="Table Simple 2" w:semiHidden="1" w:unhideWhenUsed="1"/>
-    <w:lsdException w:name="Table Simple 3" w:semiHidden="1" w:unhideWhenUsed="1"/>
-    <w:lsdException w:name="Table Classic 1" w:semiHidden="1" w:unhideWhenUsed="1"/>
-    <w:lsdException w:name="Table Classic 2" w:semiHidden="1" w:unhideWhenUsed="1"/>
-    <w:lsdException w:name="Table Classic 3" w:semiHidden="1" w:unhideWhenUsed="1"/>
-    <w:lsdException w:name="Table Classic 4" w:semiHidden="1" w:unhideWhenUsed="1"/>
-    <w:lsdException w:name="Table Colorful 1" w:semiHidden="1" w:unhideWhenUsed="1"/>
-    <w:lsdException w:name="Table Colorful 2" w:semiHidden="1" w:unhideWhenUsed="1"/>
-    <w:lsdException w:name="Table Colorful 3" w:semiHidden="1" w:unhideWhenUsed="1"/>
-    <w:lsdException w:name="Table Columns 1" w:semiHidden="1" w:unhideWhenUsed="1"/>
-    <w:lsdException w:name="Table Columns 2" w:semiHidden="1" w:unhideWhenUsed="1"/>
-    <w:lsdException w:name="Table Columns 3" w:semiHidden="1" w:unhideWhenUsed="1"/>
-    <w:lsdException w:name="Table Columns 4" w:semiHidden="1" w:unhideWhenUsed="1"/>
-    <w:lsdException w:name="Table Columns 5" w:semiHidden="1" w:unhideWhenUsed="1"/>
-    <w:lsdException w:name="Table Grid 1" w:semiHidden="1" w:unhideWhenUsed="1"/>
-    <w:lsdException w:name="Table Grid 2" w:semiHidden="1" w:unhideWhenUsed="1"/>
-    <w:lsdException w:name="Table Grid 3" w:semiHidden="1" w:unhideWhenUsed="1"/>
-    <w:lsdException w:name="Table Grid 4" w:semiHidden="1" w:unhideWhenUsed="1"/>
-    <w:lsdException w:name="Table Grid 5" w:semiHidden="1" w:unhideWhenUsed="1"/>
-    <w:lsdException w:name="Table Grid 6" w:semiHidden="1" w:unhideWhenUsed="1"/>
-    <w:lsdException w:name="Table Grid 7" w:semiHidden="1" w:unhideWhenUsed="1"/>
-    <w:lsdException w:name="Table Grid 8" w:semiHidden="1" w:unhideWhenUsed="1"/>
-    <w:lsdException w:name="Table List 1" w:semiHidden="1" w:unhideWhenUsed="1"/>
-    <w:lsdException w:name="Table List 2" w:semiHidden="1" w:unhideWhenUsed="1"/>
-    <w:lsdException w:name="Table List 3" w:semiHidden="1" w:unhideWhenUsed="1"/>
-    <w:lsdException w:name="Table List 4" w:semiHidden="1" w:unhideWhenUsed="1"/>
-    <w:lsdException w:name="Table List 5" w:semiHidden="1" w:unhideWhenUsed="1"/>
-    <w:lsdException w:name="Table List 6" w:semiHidden="1" w:unhideWhenUsed="1"/>
-    <w:lsdException w:name="Table List 7" w:semiHidden="1" w:unhideWhenUsed="1"/>
-    <w:lsdException w:name="Table List 8" w:semiHidden="1" w:unhideWhenUsed="1"/>
-    <w:lsdException w:name="Table 3D effects 1" w:semiHidden="1" w:unhideWhenUsed="1"/>
-    <w:lsdException w:name="Table 3D effects 2" w:semiHidden="1" w:unhideWhenUsed="1"/>
-    <w:lsdException w:name="Table 3D effects 3" w:semiHidden="1" w:unhideWhenUsed="1"/>
-    <w:lsdException w:name="Table Contemporary" w:semiHidden="1" w:unhideWhenUsed="1"/>
-    <w:lsdException w:name="Table Elegant" w:semiHidden="1" w:unhideWhenUsed="1"/>
-    <w:lsdException w:name="Table Professional" w:semiHidden="1" w:unhideWhenUsed="1"/>
-    <w:lsdException w:name="Table Subtle 1" w:semiHidden="1" w:unhideWhenUsed="1"/>
-    <w:lsdException w:name="Table Subtle 2" w:semiHidden="1" w:unhideWhenUsed="1"/>
-    <w:lsdException w:name="Table Web 1" w:semiHidden="1" w:unhideWhenUsed="1"/>
-    <w:lsdException w:name="Table Web 2" w:semiHidden="1" w:unhideWhenUsed="1"/>
-    <w:lsdException w:name="Table Web 3" w:semiHidden="1" w:unhideWhenUsed="1"/>
-    <w:lsdException w:name="Balloon Text" w:semiHidden="1" w:unhideWhenUsed="1"/>
-    <w:lsdException w:name="Table Theme" w:semiHidden="1" w:unhideWhenUsed="1"/>
-    <w:lsdException w:name="Placeholder Text" w:semiHidden="1"/>
-    <w:lsdException w:name="Light Shading"/>
-    <w:lsdException w:name="Light List"/>
-    <w:lsdException w:name="Light Grid"/>
-    <w:lsdException w:name="Dark List"/>
-    <w:lsdException w:name="Colorful Shading"/>
-    <w:lsdException w:name="Colorful List"/>
-    <w:lsdException w:name="Colorful Grid"/>
-    <w:lsdException w:name="Light Shading Accent 1"/>
-    <w:lsdException w:name="Light List Accent 1"/>
-    <w:lsdException w:name="Light Grid Accent 1"/>
-    <w:lsdException w:name="Medium Shading 1 Accent 1"/>
-    <w:lsdException w:name="Medium Shading 2 Accent 1"/>
-    <w:lsdException w:name="Medium List 1 Accent 1"/>
-    <w:lsdException w:name="Revision" w:semiHidden="1"/>
-    <w:lsdException w:name="Medium List 2 Accent 1"/>
-    <w:lsdException w:name="Medium Grid 1 Accent 1"/>
-    <w:lsdException w:name="Medium Grid 2 Accent 1"/>
-    <w:lsdException w:name="Medium Grid 3 Accent 1"/>
-    <w:lsdException w:name="Dark List Accent 1"/>
-    <w:lsdException w:name="Colorful Shading Accent 1"/>
-    <w:lsdException w:name="Colorful List Accent 1"/>
-    <w:lsdException w:name="Colorful Grid Accent 1"/>
-    <w:lsdException w:name="Light Shading Accent 2"/>
-    <w:lsdException w:name="Light List Accent 2"/>
-    <w:lsdException w:name="Light Grid Accent 2"/>
-    <w:lsdException w:name="Medium Shading 1 Accent 2"/>
-    <w:lsdException w:name="Medium Shading 2 Accent 2"/>
-    <w:lsdException w:name="Medium List 1 Accent 2"/>
-    <w:lsdException w:name="Medium List 2 Accent 2"/>
-    <w:lsdException w:name="Medium Grid 1 Accent 2"/>
-    <w:lsdException w:name="Medium Grid 2 Accent 2"/>
-    <w:lsdException w:name="Medium Grid 3 Accent 2"/>
-    <w:lsdException w:name="Dark List Accent 2"/>
-    <w:lsdException w:name="Colorful Shading Accent 2"/>
-    <w:lsdException w:name="Colorful List Accent 2"/>
-    <w:lsdException w:name="Colorful Grid Accent 2"/>
-    <w:lsdException w:name="Light Shading Accent 3"/>
-    <w:lsdException w:name="Light List Accent 3"/>
-    <w:lsdException w:name="Light Grid Accent 3"/>
-    <w:lsdException w:name="Medium Shading 1 Accent 3"/>
-    <w:lsdException w:name="Medium Shading 2 Accent 3"/>
-    <w:lsdException w:name="Medium List 1 Accent 3"/>
-    <w:lsdException w:name="Medium List 2 Accent 3"/>
-    <w:lsdException w:name="Medium Grid 1 Accent 3"/>
-    <w:lsdException w:name="Medium Grid 2 Accent 3"/>
-    <w:lsdException w:name="Medium Grid 3 Accent 3"/>
-    <w:lsdException w:name="Dark List Accent 3"/>
-    <w:lsdException w:name="Colorful Shading Accent 3"/>
-    <w:lsdException w:name="Colorful List Accent 3"/>
-    <w:lsdException w:name="Colorful Grid Accent 3"/>
-    <w:lsdException w:name="Light Shading Accent 4"/>
-    <w:lsdException w:name="Light List Accent 4"/>
-    <w:lsdException w:name="Light Grid Accent 4"/>
-    <w:lsdException w:name="Medium Shading 1 Accent 4"/>
-    <w:lsdException w:name="Medium Shading 2 Accent 4"/>
-    <w:lsdException w:name="Medium List 1 Accent 4"/>
-    <w:lsdException w:name="Medium List 2 Accent 4"/>
-    <w:lsdException w:name="Medium Grid 1 Accent 4"/>
-    <w:lsdException w:name="Medium Grid 2 Accent 4"/>
-    <w:lsdException w:name="Medium Grid 3 Accent 4"/>
-    <w:lsdException w:name="Dark List Accent 4"/>
-    <w:lsdException w:name="Colorful Shading Accent 4"/>
-    <w:lsdException w:name="Colorful List Accent 4"/>
-    <w:lsdException w:name="Colorful Grid Accent 4"/>
-    <w:lsdException w:name="Light Shading Accent 5"/>
-    <w:lsdException w:name="Light List Accent 5"/>
-    <w:lsdException w:name="Light Grid Accent 5"/>
-    <w:lsdException w:name="Medium Shading 1 Accent 5"/>
-    <w:lsdException w:name="Medium Shading 2 Accent 5"/>
-    <w:lsdException w:name="Medium List 1 Accent 5"/>
-    <w:lsdException w:name="Medium List 2 Accent 5"/>
-    <w:lsdException w:name="Medium Grid 1 Accent 5"/>
-    <w:lsdException w:name="Medium Grid 2 Accent 5"/>
-    <w:lsdException w:name="Medium Grid 3 Accent 5"/>
-    <w:lsdException w:name="Dark List Accent 5"/>
-    <w:lsdException w:name="Colorful Shading Accent 5"/>
-    <w:lsdException w:name="Colorful List Accent 5"/>
-    <w:lsdException w:name="Colorful Grid Accent 5"/>
-    <w:lsdException w:name="Light Shading Accent 6"/>
-    <w:lsdException w:name="Light List Accent 6"/>
-    <w:lsdException w:name="Light Grid Accent 6"/>
-    <w:lsdException w:name="Medium Shading 1 Accent 6"/>
-    <w:lsdException w:name="Medium Shading 2 Accent 6"/>
-    <w:lsdException w:name="Medium List 1 Accent 6"/>
-    <w:lsdException w:name="Medium List 2 Accent 6"/>
-    <w:lsdException w:name="Medium Grid 1 Accent 6"/>
-    <w:lsdException w:name="Medium Grid 2 Accent 6"/>
-    <w:lsdException w:name="Medium Grid 3 Accent 6"/>
-    <w:lsdException w:name="Dark List Accent 6"/>
-    <w:lsdException w:name="Colorful Shading Accent 6"/>
-    <w:lsdException w:name="Colorful List Accent 6"/>
-    <w:lsdException w:name="Colorful Grid Accent 6"/>
-    <w:lsdException w:name="Bibliography" w:semiHidden="1" w:unhideWhenUsed="1"/>
-    <w:lsdException w:name="TOC Heading" w:semiHidden="1" w:unhideWhenUsed="1"/>
-    <w:lsdException w:name="Grid Table 4" w:uiPriority="49"/>
-    <w:lsdException w:name="Grid Table 5 Dark" w:uiPriority="50"/>
-    <w:lsdException w:name="Grid Table 6 Colorful" w:uiPriority="51"/>
-    <w:lsdException w:name="Grid Table 7 Colorful" w:uiPriority="52"/>
-    <w:lsdException w:name="Grid Table 1 Light Accent 1" w:uiPriority="46"/>
-    <w:lsdException w:name="Grid Table 2 Accent 1" w:uiPriority="47"/>
-    <w:lsdException w:name="Grid Table 3 Accent 1" w:uiPriority="48"/>
-    <w:lsdException w:name="Grid Table 4 Accent 1" w:uiPriority="49"/>
-    <w:lsdException w:name="Grid Table 5 Dark Accent 1" w:uiPriority="50"/>
-    <w:lsdException w:name="Grid Table 6 Colorful Accent 1" w:uiPriority="51"/>
-    <w:lsdException w:name="Grid Table 7 Colorful Accent 1" w:uiPriority="52"/>
-    <w:lsdException w:name="Grid Table 1 Light Accent 2" w:uiPriority="46"/>
-    <w:lsdException w:name="Grid Table 2 Accent 2" w:uiPriority="47"/>
-    <w:lsdException w:name="Grid Table 3 Accent 2" w:uiPriority="48"/>
-    <w:lsdException w:name="Grid Table 4 Accent 2" w:uiPriority="49"/>
-    <w:lsdException w:name="Grid Table 5 Dark Accent 2" w:uiPriority="50"/>
-    <w:lsdException w:name="Grid Table 6 Colorful Accent 2" w:uiPriority="51"/>
-    <w:lsdException w:name="Grid Table 7 Colorful Accent 2" w:uiPriority="52"/>
-    <w:lsdException w:name="Grid Table 1 Light Accent 3" w:uiPriority="46"/>
-    <w:lsdException w:name="Grid Table 2 Accent 3" w:uiPriority="47"/>
-    <w:lsdException w:name="Grid Table 3 Accent 3" w:uiPriority="48"/>
-    <w:lsdException w:name="Grid Table 4 Accent 3" w:uiPriority="49"/>
-    <w:lsdException w:name="Grid Table 5 Dark Accent 3" w:uiPriority="50"/>
-    <w:lsdException w:name="Grid Table 6 Colorful Accent 3" w:uiPriority="51"/>
-    <w:lsdException w:name="Grid Table 7 Colorful Accent 3" w:uiPriority="52"/>
-    <w:lsdException w:name="Grid Table 1 Light Accent 4" w:uiPriority="46"/>
-    <w:lsdException w:name="Grid Table 2 Accent 4" w:uiPriority="47"/>
-    <w:lsdException w:name="Grid Table 3 Accent 4" w:uiPriority="48"/>
-    <w:lsdException w:name="Grid Table 4 Accent 4" w:uiPriority="49"/>
-    <w:lsdException w:name="Grid Table 5 Dark Accent 4" w:uiPriority="50"/>
-    <w:lsdException w:name="Grid Table 6 Colorful Accent 4" w:uiPriority="51"/>
-    <w:lsdException w:name="Grid Table 7 Colorful Accent 4" w:uiPriority="52"/>
-    <w:lsdException w:name="Grid Table 1 Light Accent 5" w:uiPriority="46"/>
-    <w:lsdException w:name="Grid Table 2 Accent 5" w:uiPriority="47"/>
-    <w:lsdException w:name="Grid Table 3 Accent 5" w:uiPriority="48"/>
-    <w:lsdException w:name="Grid Table 4 Accent 5" w:uiPriority="49"/>
-    <w:lsdException w:name="Grid Table 5 Dark Accent 5" w:uiPriority="50"/>
-    <w:lsdException w:name="Grid Table 6 Colorful Accent 5" w:uiPriority="51"/>
-    <w:lsdException w:name="Grid Table 7 Colorful Accent 5" w:uiPriority="52"/>
-    <w:lsdException w:name="Grid Table 1 Light Accent 6" w:uiPriority="46"/>
-    <w:lsdException w:name="Grid Table 2 Accent 6" w:uiPriority="47"/>
-    <w:lsdException w:name="Grid Table 3 Accent 6" w:uiPriority="48"/>
-    <w:lsdException w:name="Grid Table 4 Accent 6" w:uiPriority="49"/>
-    <w:lsdException w:name="Grid Table 5 Dark Accent 6" w:uiPriority="50"/>
-    <w:lsdException w:name="Grid Table 6 Colorful Accent 6" w:uiPriority="51"/>
-    <w:lsdException w:name="Grid Table 7 Colorful Accent 6" w:uiPriority="52"/>
-    <w:lsdException w:name="List Table 1 Light" w:uiPriority="46"/>
-    <w:lsdException w:name="List Table 2" w:uiPriority="47"/>
-    <w:lsdException w:name="List Table 3" w:uiPriority="48"/>
-    <w:lsdException w:name="List Table 4" w:uiPriority="49"/>
-    <w:lsdException w:name="List Table 5 Dark" w:uiPriority="50"/>
-    <w:lsdException w:name="List Table 6 Colorful" w:uiPriority="51"/>
-    <w:lsdException w:name="List Table 7 Colorful" w:uiPriority="52"/>
-    <w:lsdException w:name="List Table 1 Light Accent 1" w:uiPriority="46"/>
-    <w:lsdException w:name="List Table 2 Accent 1" w:uiPriority="47"/>
-    <w:lsdException w:name="List Table 3 Accent 1" w:uiPriority="48"/>
-    <w:lsdException w:name="List Table 4 Accent 1" w:uiPriority="49"/>
-    <w:lsdException w:name="List Table 5 Dark Accent 1" w:uiPriority="50"/>
-    <w:lsdException w:name="List Table 6 Colorful Accent 1" w:uiPriority="51"/>
-    <w:lsdException w:name="List Table 7 Colorful Accent 1" w:uiPriority="52"/>
-    <w:lsdException w:name="List Table 1 Light Accent 2" w:uiPriority="46"/>
-    <w:lsdException w:name="List Table 2 Accent 2" w:uiPriority="47"/>
-    <w:lsdException w:name="List Table 3 Accent 2" w:uiPriority="48"/>
-    <w:lsdException w:name="List Table 4 Accent 2" w:uiPriority="49"/>
-    <w:lsdException w:name="List Table 5 Dark Accent 2" w:uiPriority="50"/>
-    <w:lsdException w:name="List Table 6 Colorful Accent 2" w:uiPriority="51"/>
-    <w:lsdException w:name="List Table 7 Colorful Accent 2" w:uiPriority="52"/>
-    <w:lsdException w:name="List Table 1 Light Accent 3" w:uiPriority="46"/>
-    <w:lsdException w:name="List Table 2 Accent 3" w:uiPriority="47"/>
-    <w:lsdException w:name="List Table 3 Accent 3" w:uiPriority="48"/>
-    <w:lsdException w:name="List Table 4 Accent 3" w:uiPriority="49"/>
-    <w:lsdException w:name="List Table 5 Dark Accent 3" w:uiPriority="50"/>
-    <w:lsdException w:name="List Table 6 Colorful Accent 3" w:uiPriority="51"/>
-    <w:lsdException w:name="List Table 7 Colorful Accent 3" w:uiPriority="52"/>
-    <w:lsdException w:name="List Table 1 Light Accent 4" w:uiPriority="46"/>
-    <w:lsdException w:name="List Table 2 Accent 4" w:uiPriority="47"/>
-    <w:lsdException w:name="List Table 3 Accent 4" w:uiPriority="48"/>
-    <w:lsdException w:name="List Table 4 Accent 4" w:uiPriority="49"/>
-    <w:lsdException w:name="List Table 5 Dark Accent 4" w:uiPriority="50"/>
-    <w:lsdException w:name="List Table 6 Colorful Accent 4" w:uiPriority="51"/>
-    <w:lsdException w:name="List Table 7 Colorful Accent 4" w:uiPriority="52"/>
-    <w:lsdException w:name="List Table 1 Light Accent 5" w:uiPriority="46"/>
-    <w:lsdException w:name="List Table 2 Accent 5" w:uiPriority="47"/>
-    <w:lsdException w:name="List Table 3 Accent 5" w:uiPriority="48"/>
-    <w:lsdException w:name="List Table 4 Accent 5" w:uiPriority="49"/>
-    <w:lsdException w:name="List Table 5 Dark Accent 5" w:uiPriority="50"/>
-    <w:lsdException w:name="List Table 6 Colorful Accent 5" w:uiPriority="51"/>
-    <w:lsdException w:name="List Table 7 Colorful Accent 5" w:uiPriority="52"/>
-    <w:lsdException w:name="List Table 1 Light Accent 6" w:uiPriority="46"/>
-    <w:lsdException w:name="List Table 2 Accent 6" w:uiPriority="47"/>
-    <w:lsdException w:name="List Table 3 Accent 6" w:uiPriority="48"/>
-    <w:lsdException w:name="List Table 4 Accent 6" w:uiPriority="49"/>
-    <w:lsdException w:name="List Table 5 Dark Accent 6" w:uiPriority="50"/>
-    <w:lsdException w:name="List Table 6 Colorful Accent 6" w:uiPriority="51"/>
-    <w:lsdException w:name="List Table 7 Colorful Accent 6" w:uiPriority="52"/>
-    <w:lsdException w:name="Mention" w:semiHidden="1" w:uiPriority="99" w:unhideWhenUsed="1"/>
-    <w:lsdException w:name="Smart Hyperlink" w:semiHidden="1" w:uiPriority="99" w:unhideWhenUsed="1"/>
-    <w:lsdException w:name="Hashtag" w:semiHidden="1" w:uiPriority="99" w:unhideWhenUsed="1"/>
-    <w:lsdException w:name="Unresolved Mention" w:semiHidden="1" w:uiPriority="99" w:unhideWhenUsed="1"/>
+  <w:latentStyles w:defLockedState="0" w:defUIPriority="0" w:defSemiHidden="0" w:defUnhideWhenUsed="0" w:defQFormat="0" w:count="276">
+    <w:lsdException w:name="toc 2" w:uiPriority="39"/>
   </w:latentStyles>
-  <w:style w:type="paragraph" w:default="1" w:styleId="Normal">
+  <w:style w:type="paragraph" w:default="1" w:styleId="Standard">
     <w:name w:val="Normal"/>
     <w:qFormat/>
     <w:rsid w:val="001C2C15"/>
@@ -2070,13 +1783,13 @@
       <w:rFonts w:ascii="Arial" w:hAnsi="Arial"/>
     </w:rPr>
   </w:style>
-  <w:style w:type="character" w:default="1" w:styleId="DefaultParagraphFont">
+  <w:style w:type="character" w:default="1" w:styleId="Absatzstandardschriftart">
     <w:name w:val="Default Paragraph Font"/>
     <w:uiPriority w:val="1"/>
     <w:semiHidden/>
     <w:unhideWhenUsed/>
   </w:style>
-  <w:style w:type="table" w:default="1" w:styleId="TableNormal">
+  <w:style w:type="table" w:default="1" w:styleId="NormaleTabelle">
     <w:name w:val="Normal Table"/>
     <w:uiPriority w:val="99"/>
     <w:semiHidden/>
@@ -2091,15 +1804,15 @@
       </w:tblCellMar>
     </w:tblPr>
   </w:style>
-  <w:style w:type="numbering" w:default="1" w:styleId="NoList">
+  <w:style w:type="numbering" w:default="1" w:styleId="KeineListe">
     <w:name w:val="No List"/>
     <w:uiPriority w:val="99"/>
     <w:semiHidden/>
     <w:unhideWhenUsed/>
   </w:style>
-  <w:style w:type="paragraph" w:styleId="BodyText">
+  <w:style w:type="paragraph" w:styleId="Textkrper">
     <w:name w:val="Body Text"/>
-    <w:basedOn w:val="Normal"/>
+    <w:basedOn w:val="Standard"/>
     <w:qFormat/>
     <w:rsid w:val="00DA0F32"/>
     <w:pPr>
@@ -2109,23 +1822,23 @@
   </w:style>
   <w:style w:type="paragraph" w:customStyle="1" w:styleId="FirstParagraph">
     <w:name w:val="First Paragraph"/>
-    <w:basedOn w:val="BodyText"/>
-    <w:next w:val="BodyText"/>
+    <w:basedOn w:val="Textkrper"/>
+    <w:next w:val="Textkrper"/>
     <w:qFormat/>
   </w:style>
   <w:style w:type="paragraph" w:customStyle="1" w:styleId="Compact">
     <w:name w:val="Compact"/>
-    <w:basedOn w:val="BodyText"/>
+    <w:basedOn w:val="Textkrper"/>
     <w:qFormat/>
     <w:rsid w:val="006D599D"/>
     <w:pPr>
       <w:spacing w:before="36" w:after="36"/>
     </w:pPr>
   </w:style>
-  <w:style w:type="paragraph" w:styleId="Title">
+  <w:style w:type="paragraph" w:styleId="Titel">
     <w:name w:val="Title"/>
-    <w:basedOn w:val="Normal"/>
-    <w:next w:val="BodyText"/>
+    <w:basedOn w:val="Standard"/>
+    <w:next w:val="Textkrper"/>
     <w:qFormat/>
     <w:rsid w:val="00567438"/>
     <w:pPr>
@@ -2143,10 +1856,10 @@
       <w:szCs w:val="36"/>
     </w:rPr>
   </w:style>
-  <w:style w:type="paragraph" w:styleId="Subtitle">
+  <w:style w:type="paragraph" w:styleId="Untertitel">
     <w:name w:val="Subtitle"/>
-    <w:basedOn w:val="Title"/>
-    <w:next w:val="BodyText"/>
+    <w:basedOn w:val="Titel"/>
+    <w:next w:val="Textkrper"/>
     <w:qFormat/>
     <w:rPr>
       <w:sz w:val="30"/>
@@ -2155,7 +1868,7 @@
   </w:style>
   <w:style w:type="paragraph" w:customStyle="1" w:styleId="Author">
     <w:name w:val="Author"/>
-    <w:next w:val="BodyText"/>
+    <w:next w:val="Textkrper"/>
     <w:qFormat/>
     <w:rsid w:val="001C2C15"/>
     <w:pPr>
@@ -2167,9 +1880,9 @@
       <w:rFonts w:ascii="Arial" w:hAnsi="Arial"/>
     </w:rPr>
   </w:style>
-  <w:style w:type="paragraph" w:styleId="Date">
+  <w:style w:type="paragraph" w:styleId="Datum">
     <w:name w:val="Date"/>
-    <w:next w:val="BodyText"/>
+    <w:next w:val="Textkrper"/>
     <w:qFormat/>
     <w:rsid w:val="006B6CFC"/>
     <w:pPr>
@@ -2184,8 +1897,8 @@
   </w:style>
   <w:style w:type="paragraph" w:customStyle="1" w:styleId="Abstract">
     <w:name w:val="Abstract"/>
-    <w:basedOn w:val="Normal"/>
-    <w:next w:val="BodyText"/>
+    <w:basedOn w:val="Standard"/>
+    <w:next w:val="Textkrper"/>
     <w:qFormat/>
     <w:pPr>
       <w:keepNext/>
@@ -2197,9 +1910,9 @@
       <w:szCs w:val="20"/>
     </w:rPr>
   </w:style>
-  <w:style w:type="paragraph" w:styleId="Bibliography">
+  <w:style w:type="paragraph" w:styleId="Literaturverzeichnis">
     <w:name w:val="Bibliography"/>
-    <w:basedOn w:val="Normal"/>
+    <w:basedOn w:val="Standard"/>
     <w:qFormat/>
     <w:rsid w:val="006E3162"/>
     <w:pPr>
@@ -2207,10 +1920,10 @@
       <w:ind w:left="567" w:hanging="567"/>
     </w:pPr>
   </w:style>
-  <w:style w:type="paragraph" w:customStyle="1" w:styleId="Heading11">
-    <w:name w:val="Heading 11"/>
-    <w:basedOn w:val="Normal"/>
-    <w:next w:val="BodyText"/>
+  <w:style w:type="paragraph" w:customStyle="1" w:styleId="Heading1">
+    <w:name w:val="Heading 1"/>
+    <w:basedOn w:val="Standard"/>
+    <w:next w:val="Textkrper"/>
     <w:uiPriority w:val="9"/>
     <w:qFormat/>
     <w:rsid w:val="00567438"/>
@@ -2233,10 +1946,10 @@
       <w:szCs w:val="32"/>
     </w:rPr>
   </w:style>
-  <w:style w:type="paragraph" w:customStyle="1" w:styleId="Heading21">
-    <w:name w:val="Heading 21"/>
-    <w:basedOn w:val="Normal"/>
-    <w:next w:val="BodyText"/>
+  <w:style w:type="paragraph" w:customStyle="1" w:styleId="Heading2">
+    <w:name w:val="Heading 2"/>
+    <w:basedOn w:val="Standard"/>
+    <w:next w:val="Textkrper"/>
     <w:uiPriority w:val="9"/>
     <w:unhideWhenUsed/>
     <w:qFormat/>
@@ -2261,10 +1974,10 @@
       <w:szCs w:val="32"/>
     </w:rPr>
   </w:style>
-  <w:style w:type="paragraph" w:customStyle="1" w:styleId="Heading31">
-    <w:name w:val="Heading 31"/>
-    <w:basedOn w:val="Normal"/>
-    <w:next w:val="BodyText"/>
+  <w:style w:type="paragraph" w:customStyle="1" w:styleId="Heading3">
+    <w:name w:val="Heading 3"/>
+    <w:basedOn w:val="Standard"/>
+    <w:next w:val="Textkrper"/>
     <w:uiPriority w:val="9"/>
     <w:unhideWhenUsed/>
     <w:qFormat/>
@@ -2289,10 +2002,10 @@
       <w:szCs w:val="28"/>
     </w:rPr>
   </w:style>
-  <w:style w:type="paragraph" w:customStyle="1" w:styleId="Heading41">
-    <w:name w:val="Heading 41"/>
-    <w:basedOn w:val="Normal"/>
-    <w:next w:val="BodyText"/>
+  <w:style w:type="paragraph" w:customStyle="1" w:styleId="Heading4">
+    <w:name w:val="Heading 4"/>
+    <w:basedOn w:val="Standard"/>
+    <w:next w:val="Textkrper"/>
     <w:uiPriority w:val="9"/>
     <w:unhideWhenUsed/>
     <w:qFormat/>
@@ -2314,10 +2027,10 @@
       <w:color w:val="548DD4" w:themeColor="text2" w:themeTint="99"/>
     </w:rPr>
   </w:style>
-  <w:style w:type="paragraph" w:customStyle="1" w:styleId="Heading51">
-    <w:name w:val="Heading 51"/>
-    <w:basedOn w:val="Normal"/>
-    <w:next w:val="BodyText"/>
+  <w:style w:type="paragraph" w:customStyle="1" w:styleId="Heading5">
+    <w:name w:val="Heading 5"/>
+    <w:basedOn w:val="Standard"/>
+    <w:next w:val="Textkrper"/>
     <w:uiPriority w:val="9"/>
     <w:unhideWhenUsed/>
     <w:qFormat/>
@@ -2336,10 +2049,10 @@
       <w:sz w:val="6"/>
     </w:rPr>
   </w:style>
-  <w:style w:type="paragraph" w:customStyle="1" w:styleId="Heading61">
-    <w:name w:val="Heading 61"/>
-    <w:basedOn w:val="Normal"/>
-    <w:next w:val="BodyText"/>
+  <w:style w:type="paragraph" w:customStyle="1" w:styleId="Heading6">
+    <w:name w:val="Heading 6"/>
+    <w:basedOn w:val="Standard"/>
+    <w:next w:val="Textkrper"/>
     <w:uiPriority w:val="9"/>
     <w:unhideWhenUsed/>
     <w:qFormat/>
@@ -2357,10 +2070,10 @@
       <w:sz w:val="16"/>
     </w:rPr>
   </w:style>
-  <w:style w:type="paragraph" w:styleId="BlockText">
+  <w:style w:type="paragraph" w:styleId="Blocktext">
     <w:name w:val="Block Text"/>
-    <w:basedOn w:val="BodyText"/>
-    <w:next w:val="BodyText"/>
+    <w:basedOn w:val="Textkrper"/>
+    <w:next w:val="Textkrper"/>
     <w:uiPriority w:val="9"/>
     <w:unhideWhenUsed/>
     <w:qFormat/>
@@ -2375,9 +2088,9 @@
       <w:szCs w:val="20"/>
     </w:rPr>
   </w:style>
-  <w:style w:type="paragraph" w:customStyle="1" w:styleId="FootnoteText1">
-    <w:name w:val="Footnote Text1"/>
-    <w:basedOn w:val="Normal"/>
+  <w:style w:type="paragraph" w:customStyle="1" w:styleId="FootnoteText">
+    <w:name w:val="Footnote Text"/>
+    <w:basedOn w:val="Standard"/>
     <w:uiPriority w:val="9"/>
     <w:unhideWhenUsed/>
     <w:qFormat/>
@@ -2392,7 +2105,7 @@
   </w:style>
   <w:style w:type="paragraph" w:customStyle="1" w:styleId="DefinitionTerm">
     <w:name w:val="Definition Term"/>
-    <w:basedOn w:val="Normal"/>
+    <w:basedOn w:val="Standard"/>
     <w:next w:val="Definition"/>
     <w:pPr>
       <w:keepNext/>
@@ -2405,11 +2118,11 @@
   </w:style>
   <w:style w:type="paragraph" w:customStyle="1" w:styleId="Definition">
     <w:name w:val="Definition"/>
-    <w:basedOn w:val="Normal"/>
-  </w:style>
-  <w:style w:type="paragraph" w:customStyle="1" w:styleId="Caption1">
-    <w:name w:val="Caption1"/>
-    <w:basedOn w:val="Normal"/>
+    <w:basedOn w:val="Standard"/>
+  </w:style>
+  <w:style w:type="paragraph" w:customStyle="1" w:styleId="Caption">
+    <w:name w:val="Caption"/>
+    <w:basedOn w:val="Standard"/>
     <w:link w:val="BodyTextChar"/>
     <w:pPr>
       <w:spacing w:after="120"/>
@@ -2420,18 +2133,18 @@
   </w:style>
   <w:style w:type="paragraph" w:customStyle="1" w:styleId="TableCaption">
     <w:name w:val="Table Caption"/>
-    <w:basedOn w:val="Caption1"/>
+    <w:basedOn w:val="Caption"/>
     <w:pPr>
       <w:keepNext/>
     </w:pPr>
   </w:style>
   <w:style w:type="paragraph" w:customStyle="1" w:styleId="ImageCaption">
     <w:name w:val="Image Caption"/>
-    <w:basedOn w:val="Caption1"/>
+    <w:basedOn w:val="Caption"/>
   </w:style>
   <w:style w:type="paragraph" w:customStyle="1" w:styleId="Figure">
     <w:name w:val="Figure"/>
-    <w:basedOn w:val="Normal"/>
+    <w:basedOn w:val="Standard"/>
   </w:style>
   <w:style w:type="paragraph" w:customStyle="1" w:styleId="FigurewithCaption">
     <w:name w:val="Figure with Caption"/>
@@ -2442,8 +2155,8 @@
   </w:style>
   <w:style w:type="character" w:customStyle="1" w:styleId="BodyTextChar">
     <w:name w:val="Body Text Char"/>
-    <w:basedOn w:val="DefaultParagraphFont"/>
-    <w:link w:val="Caption1"/>
+    <w:basedOn w:val="Absatzstandardschriftart"/>
+    <w:link w:val="Caption"/>
   </w:style>
   <w:style w:type="character" w:customStyle="1" w:styleId="VerbatimChar">
     <w:name w:val="Verbatim Char"/>
@@ -2454,24 +2167,24 @@
       <w:sz w:val="22"/>
     </w:rPr>
   </w:style>
-  <w:style w:type="character" w:customStyle="1" w:styleId="FootnoteReference1">
-    <w:name w:val="Footnote Reference1"/>
+  <w:style w:type="character" w:customStyle="1" w:styleId="FootnoteReference">
+    <w:name w:val="Footnote Reference"/>
     <w:basedOn w:val="BodyTextChar"/>
     <w:rPr>
       <w:vertAlign w:val="superscript"/>
     </w:rPr>
   </w:style>
-  <w:style w:type="character" w:styleId="Hyperlink">
+  <w:style w:type="character" w:styleId="Link">
     <w:name w:val="Hyperlink"/>
     <w:basedOn w:val="BodyTextChar"/>
     <w:rPr>
       <w:color w:val="4F81BD" w:themeColor="accent1"/>
     </w:rPr>
   </w:style>
-  <w:style w:type="paragraph" w:styleId="TOCHeading">
+  <w:style w:type="paragraph" w:styleId="Inhaltsverzeichnisberschrift">
     <w:name w:val="TOC Heading"/>
-    <w:basedOn w:val="Heading11"/>
-    <w:next w:val="BodyText"/>
+    <w:basedOn w:val="Heading1"/>
+    <w:next w:val="Textkrper"/>
     <w:uiPriority w:val="39"/>
     <w:unhideWhenUsed/>
     <w:qFormat/>
@@ -2490,7 +2203,7 @@
   </w:style>
   <w:style w:type="paragraph" w:customStyle="1" w:styleId="SourceCode">
     <w:name w:val="Source Code"/>
-    <w:basedOn w:val="Normal"/>
+    <w:basedOn w:val="Standard"/>
     <w:link w:val="VerbatimChar"/>
     <w:pPr>
       <w:shd w:val="clear" w:color="auto" w:fill="F8F8F8"/>
@@ -2819,10 +2532,10 @@
       <w:shd w:val="clear" w:color="auto" w:fill="F8F8F8"/>
     </w:rPr>
   </w:style>
-  <w:style w:type="paragraph" w:styleId="BalloonText">
+  <w:style w:type="paragraph" w:styleId="Sprechblasentext">
     <w:name w:val="Balloon Text"/>
-    <w:basedOn w:val="Normal"/>
-    <w:link w:val="BalloonTextChar"/>
+    <w:basedOn w:val="Standard"/>
+    <w:link w:val="SprechblasentextZeichen"/>
     <w:rsid w:val="001C2C15"/>
     <w:pPr>
       <w:spacing w:after="0"/>
@@ -2833,10 +2546,10 @@
       <w:szCs w:val="18"/>
     </w:rPr>
   </w:style>
-  <w:style w:type="character" w:customStyle="1" w:styleId="BalloonTextChar">
-    <w:name w:val="Balloon Text Char"/>
-    <w:basedOn w:val="DefaultParagraphFont"/>
-    <w:link w:val="BalloonText"/>
+  <w:style w:type="character" w:customStyle="1" w:styleId="SprechblasentextZeichen">
+    <w:name w:val="Sprechblasentext Zeichen"/>
+    <w:basedOn w:val="Absatzstandardschriftart"/>
+    <w:link w:val="Sprechblasentext"/>
     <w:rsid w:val="001C2C15"/>
     <w:rPr>
       <w:rFonts w:ascii="Lucida Grande" w:hAnsi="Lucida Grande"/>
@@ -2846,7 +2559,7 @@
   </w:style>
   <w:style w:type="paragraph" w:customStyle="1" w:styleId="Titel1">
     <w:name w:val="Titel1"/>
-    <w:basedOn w:val="Title"/>
+    <w:basedOn w:val="Titel"/>
     <w:qFormat/>
     <w:rsid w:val="001C2C15"/>
   </w:style>
@@ -2856,10 +2569,10 @@
     <w:qFormat/>
     <w:rsid w:val="00DA0F32"/>
   </w:style>
-  <w:style w:type="paragraph" w:styleId="Header">
+  <w:style w:type="paragraph" w:styleId="Kopfzeile">
     <w:name w:val="header"/>
-    <w:basedOn w:val="Normal"/>
-    <w:link w:val="HeaderChar"/>
+    <w:basedOn w:val="Standard"/>
+    <w:link w:val="KopfzeileZeichen"/>
     <w:rsid w:val="003C2CD7"/>
     <w:pPr>
       <w:tabs>
@@ -2869,19 +2582,19 @@
       <w:spacing w:after="0"/>
     </w:pPr>
   </w:style>
-  <w:style w:type="character" w:customStyle="1" w:styleId="HeaderChar">
-    <w:name w:val="Header Char"/>
-    <w:basedOn w:val="DefaultParagraphFont"/>
-    <w:link w:val="Header"/>
+  <w:style w:type="character" w:customStyle="1" w:styleId="KopfzeileZeichen">
+    <w:name w:val="Kopfzeile Zeichen"/>
+    <w:basedOn w:val="Absatzstandardschriftart"/>
+    <w:link w:val="Kopfzeile"/>
     <w:rsid w:val="003C2CD7"/>
     <w:rPr>
       <w:rFonts w:ascii="Arial" w:hAnsi="Arial"/>
     </w:rPr>
   </w:style>
-  <w:style w:type="paragraph" w:styleId="Footer">
+  <w:style w:type="paragraph" w:styleId="Fuzeile">
     <w:name w:val="footer"/>
-    <w:basedOn w:val="Normal"/>
-    <w:link w:val="FooterChar"/>
+    <w:basedOn w:val="Standard"/>
+    <w:link w:val="FuzeileZeichen"/>
     <w:rsid w:val="003C2CD7"/>
     <w:pPr>
       <w:tabs>
@@ -2891,26 +2604,26 @@
       <w:spacing w:after="0"/>
     </w:pPr>
   </w:style>
-  <w:style w:type="character" w:customStyle="1" w:styleId="FooterChar">
-    <w:name w:val="Footer Char"/>
-    <w:basedOn w:val="DefaultParagraphFont"/>
-    <w:link w:val="Footer"/>
+  <w:style w:type="character" w:customStyle="1" w:styleId="FuzeileZeichen">
+    <w:name w:val="Fußzeile Zeichen"/>
+    <w:basedOn w:val="Absatzstandardschriftart"/>
+    <w:link w:val="Fuzeile"/>
     <w:rsid w:val="003C2CD7"/>
     <w:rPr>
       <w:rFonts w:ascii="Arial" w:hAnsi="Arial"/>
     </w:rPr>
   </w:style>
-  <w:style w:type="paragraph" w:styleId="TOC1">
+  <w:style w:type="paragraph" w:styleId="Verzeichnis1">
     <w:name w:val="toc 1"/>
-    <w:basedOn w:val="Normal"/>
-    <w:next w:val="Normal"/>
+    <w:basedOn w:val="Standard"/>
+    <w:next w:val="Standard"/>
     <w:autoRedefine/>
     <w:rsid w:val="006E3162"/>
   </w:style>
-  <w:style w:type="paragraph" w:styleId="TOC2">
+  <w:style w:type="paragraph" w:styleId="Verzeichnis2">
     <w:name w:val="toc 2"/>
-    <w:basedOn w:val="Normal"/>
-    <w:next w:val="Normal"/>
+    <w:basedOn w:val="Standard"/>
+    <w:next w:val="Standard"/>
     <w:autoRedefine/>
     <w:uiPriority w:val="39"/>
     <w:rsid w:val="006E3162"/>
@@ -2918,70 +2631,1019 @@
       <w:ind w:left="240"/>
     </w:pPr>
   </w:style>
-  <w:style w:type="paragraph" w:styleId="TOC3">
+  <w:style w:type="paragraph" w:styleId="Verzeichnis3">
     <w:name w:val="toc 3"/>
-    <w:basedOn w:val="Normal"/>
-    <w:next w:val="Normal"/>
+    <w:basedOn w:val="Standard"/>
+    <w:next w:val="Standard"/>
     <w:autoRedefine/>
     <w:rsid w:val="006E3162"/>
     <w:pPr>
       <w:ind w:left="480"/>
     </w:pPr>
   </w:style>
-  <w:style w:type="paragraph" w:styleId="TOC4">
+  <w:style w:type="paragraph" w:styleId="Verzeichnis4">
     <w:name w:val="toc 4"/>
-    <w:basedOn w:val="Normal"/>
-    <w:next w:val="Normal"/>
+    <w:basedOn w:val="Standard"/>
+    <w:next w:val="Standard"/>
     <w:autoRedefine/>
     <w:rsid w:val="006E3162"/>
     <w:pPr>
       <w:ind w:left="720"/>
     </w:pPr>
   </w:style>
-  <w:style w:type="paragraph" w:styleId="TOC5">
+  <w:style w:type="paragraph" w:styleId="Verzeichnis5">
     <w:name w:val="toc 5"/>
-    <w:basedOn w:val="Normal"/>
-    <w:next w:val="Normal"/>
+    <w:basedOn w:val="Standard"/>
+    <w:next w:val="Standard"/>
     <w:autoRedefine/>
     <w:rsid w:val="006E3162"/>
     <w:pPr>
       <w:ind w:left="960"/>
     </w:pPr>
   </w:style>
-  <w:style w:type="paragraph" w:styleId="TOC6">
+  <w:style w:type="paragraph" w:styleId="Verzeichnis6">
     <w:name w:val="toc 6"/>
-    <w:basedOn w:val="Normal"/>
-    <w:next w:val="Normal"/>
+    <w:basedOn w:val="Standard"/>
+    <w:next w:val="Standard"/>
     <w:autoRedefine/>
     <w:rsid w:val="006E3162"/>
     <w:pPr>
       <w:ind w:left="1200"/>
     </w:pPr>
   </w:style>
-  <w:style w:type="paragraph" w:styleId="TOC7">
+  <w:style w:type="paragraph" w:styleId="Verzeichnis7">
     <w:name w:val="toc 7"/>
-    <w:basedOn w:val="Normal"/>
-    <w:next w:val="Normal"/>
+    <w:basedOn w:val="Standard"/>
+    <w:next w:val="Standard"/>
     <w:autoRedefine/>
     <w:rsid w:val="006E3162"/>
     <w:pPr>
       <w:ind w:left="1440"/>
     </w:pPr>
   </w:style>
-  <w:style w:type="paragraph" w:styleId="TOC8">
+  <w:style w:type="paragraph" w:styleId="Verzeichnis8">
     <w:name w:val="toc 8"/>
-    <w:basedOn w:val="Normal"/>
-    <w:next w:val="Normal"/>
+    <w:basedOn w:val="Standard"/>
+    <w:next w:val="Standard"/>
     <w:autoRedefine/>
     <w:rsid w:val="006E3162"/>
     <w:pPr>
       <w:ind w:left="1680"/>
     </w:pPr>
   </w:style>
-  <w:style w:type="paragraph" w:styleId="TOC9">
+  <w:style w:type="paragraph" w:styleId="Verzeichnis9">
     <w:name w:val="toc 9"/>
-    <w:basedOn w:val="Normal"/>
-    <w:next w:val="Normal"/>
+    <w:basedOn w:val="Standard"/>
+    <w:next w:val="Standard"/>
+    <w:autoRedefine/>
+    <w:rsid w:val="006E3162"/>
+    <w:pPr>
+      <w:ind w:left="1920"/>
+    </w:pPr>
+  </w:style>
+</w:styles>
+</file>
+
+<file path=word/stylesWithEffects.xml><?xml version="1.0" encoding="utf-8"?>
+<w:styles xmlns:wpc="http://schemas.microsoft.com/office/word/2010/wordprocessingCanvas" xmlns:mo="http://schemas.microsoft.com/office/mac/office/2008/main" xmlns:mc="http://schemas.openxmlformats.org/markup-compatibility/2006" xmlns:mv="urn:schemas-microsoft-com:mac:vml" xmlns:o="urn:schemas-microsoft-com:office:office" xmlns:r="http://schemas.openxmlformats.org/officeDocument/2006/relationships" xmlns:m="http://schemas.openxmlformats.org/officeDocument/2006/math" xmlns:v="urn:schemas-microsoft-com:vml" xmlns:wp14="http://schemas.microsoft.com/office/word/2010/wordprocessingDrawing" xmlns:wp="http://schemas.openxmlformats.org/drawingml/2006/wordprocessingDrawing" xmlns:w10="urn:schemas-microsoft-com:office:word" xmlns:w="http://schemas.openxmlformats.org/wordprocessingml/2006/main" xmlns:w14="http://schemas.microsoft.com/office/word/2010/wordml" xmlns:wpg="http://schemas.microsoft.com/office/word/2010/wordprocessingGroup" xmlns:wpi="http://schemas.microsoft.com/office/word/2010/wordprocessingInk" xmlns:wne="http://schemas.microsoft.com/office/word/2006/wordml" xmlns:wps="http://schemas.microsoft.com/office/word/2010/wordprocessingShape" mc:Ignorable="w14 wp14">
+  <w:docDefaults>
+    <w:rPrDefault>
+      <w:rPr>
+        <w:rFonts w:asciiTheme="minorHAnsi" w:eastAsiaTheme="minorHAnsi" w:hAnsiTheme="minorHAnsi" w:cstheme="minorBidi"/>
+        <w:sz w:val="24"/>
+        <w:szCs w:val="24"/>
+        <w:lang w:val="en-US" w:eastAsia="en-US" w:bidi="ar-SA"/>
+      </w:rPr>
+    </w:rPrDefault>
+    <w:pPrDefault>
+      <w:pPr>
+        <w:spacing w:after="200"/>
+      </w:pPr>
+    </w:pPrDefault>
+  </w:docDefaults>
+  <w:latentStyles w:defLockedState="0" w:defUIPriority="0" w:defSemiHidden="0" w:defUnhideWhenUsed="0" w:defQFormat="0" w:count="276">
+    <w:lsdException w:name="toc 2" w:uiPriority="39"/>
+  </w:latentStyles>
+  <w:style w:type="paragraph" w:default="1" w:styleId="Standard">
+    <w:name w:val="Normal"/>
+    <w:qFormat/>
+    <w:rsid w:val="001C2C15"/>
+    <w:rPr>
+      <w:rFonts w:ascii="Arial" w:hAnsi="Arial"/>
+    </w:rPr>
+  </w:style>
+  <w:style w:type="character" w:default="1" w:styleId="Absatzstandardschriftart">
+    <w:name w:val="Default Paragraph Font"/>
+    <w:uiPriority w:val="1"/>
+    <w:semiHidden/>
+    <w:unhideWhenUsed/>
+  </w:style>
+  <w:style w:type="table" w:default="1" w:styleId="NormaleTabelle">
+    <w:name w:val="Normal Table"/>
+    <w:uiPriority w:val="99"/>
+    <w:semiHidden/>
+    <w:unhideWhenUsed/>
+    <w:tblPr>
+      <w:tblInd w:w="0" w:type="dxa"/>
+      <w:tblCellMar>
+        <w:top w:w="0" w:type="dxa"/>
+        <w:left w:w="108" w:type="dxa"/>
+        <w:bottom w:w="0" w:type="dxa"/>
+        <w:right w:w="108" w:type="dxa"/>
+      </w:tblCellMar>
+    </w:tblPr>
+  </w:style>
+  <w:style w:type="numbering" w:default="1" w:styleId="KeineListe">
+    <w:name w:val="No List"/>
+    <w:uiPriority w:val="99"/>
+    <w:semiHidden/>
+    <w:unhideWhenUsed/>
+  </w:style>
+  <w:style w:type="paragraph" w:styleId="Textkrper">
+    <w:name w:val="Body Text"/>
+    <w:basedOn w:val="Standard"/>
+    <w:qFormat/>
+    <w:rsid w:val="00DA0F32"/>
+    <w:pPr>
+      <w:spacing w:before="180" w:after="180"/>
+      <w:jc w:val="both"/>
+    </w:pPr>
+  </w:style>
+  <w:style w:type="paragraph" w:customStyle="1" w:styleId="FirstParagraph">
+    <w:name w:val="First Paragraph"/>
+    <w:basedOn w:val="Textkrper"/>
+    <w:next w:val="Textkrper"/>
+    <w:qFormat/>
+  </w:style>
+  <w:style w:type="paragraph" w:customStyle="1" w:styleId="Compact">
+    <w:name w:val="Compact"/>
+    <w:basedOn w:val="Textkrper"/>
+    <w:qFormat/>
+    <w:rsid w:val="006D599D"/>
+    <w:pPr>
+      <w:spacing w:before="36" w:after="36"/>
+    </w:pPr>
+  </w:style>
+  <w:style w:type="paragraph" w:styleId="Titel">
+    <w:name w:val="Title"/>
+    <w:basedOn w:val="Standard"/>
+    <w:next w:val="Textkrper"/>
+    <w:qFormat/>
+    <w:rsid w:val="00567438"/>
+    <w:pPr>
+      <w:keepNext/>
+      <w:keepLines/>
+      <w:spacing w:before="240" w:after="240"/>
+      <w:jc w:val="center"/>
+    </w:pPr>
+    <w:rPr>
+      <w:rFonts w:eastAsiaTheme="majorEastAsia" w:cstheme="majorBidi"/>
+      <w:b/>
+      <w:bCs/>
+      <w:color w:val="548DD4" w:themeColor="text2" w:themeTint="99"/>
+      <w:sz w:val="40"/>
+      <w:szCs w:val="36"/>
+    </w:rPr>
+  </w:style>
+  <w:style w:type="paragraph" w:styleId="Untertitel">
+    <w:name w:val="Subtitle"/>
+    <w:basedOn w:val="Titel"/>
+    <w:next w:val="Textkrper"/>
+    <w:qFormat/>
+    <w:rPr>
+      <w:sz w:val="30"/>
+      <w:szCs w:val="30"/>
+    </w:rPr>
+  </w:style>
+  <w:style w:type="paragraph" w:customStyle="1" w:styleId="Author">
+    <w:name w:val="Author"/>
+    <w:next w:val="Textkrper"/>
+    <w:qFormat/>
+    <w:rsid w:val="001C2C15"/>
+    <w:pPr>
+      <w:keepNext/>
+      <w:keepLines/>
+      <w:jc w:val="center"/>
+    </w:pPr>
+    <w:rPr>
+      <w:rFonts w:ascii="Arial" w:hAnsi="Arial"/>
+    </w:rPr>
+  </w:style>
+  <w:style w:type="paragraph" w:styleId="Datum">
+    <w:name w:val="Date"/>
+    <w:next w:val="Textkrper"/>
+    <w:qFormat/>
+    <w:rsid w:val="006B6CFC"/>
+    <w:pPr>
+      <w:keepNext/>
+      <w:keepLines/>
+      <w:spacing w:before="120" w:after="320"/>
+      <w:jc w:val="center"/>
+    </w:pPr>
+    <w:rPr>
+      <w:rFonts w:ascii="Arial" w:hAnsi="Arial"/>
+    </w:rPr>
+  </w:style>
+  <w:style w:type="paragraph" w:customStyle="1" w:styleId="Abstract">
+    <w:name w:val="Abstract"/>
+    <w:basedOn w:val="Standard"/>
+    <w:next w:val="Textkrper"/>
+    <w:qFormat/>
+    <w:pPr>
+      <w:keepNext/>
+      <w:keepLines/>
+      <w:spacing w:before="300" w:after="300"/>
+    </w:pPr>
+    <w:rPr>
+      <w:sz w:val="20"/>
+      <w:szCs w:val="20"/>
+    </w:rPr>
+  </w:style>
+  <w:style w:type="paragraph" w:styleId="Literaturverzeichnis">
+    <w:name w:val="Bibliography"/>
+    <w:basedOn w:val="Standard"/>
+    <w:qFormat/>
+    <w:rsid w:val="006E3162"/>
+    <w:pPr>
+      <w:spacing w:before="60" w:after="60"/>
+      <w:ind w:left="567" w:hanging="567"/>
+    </w:pPr>
+  </w:style>
+  <w:style w:type="paragraph" w:customStyle="1" w:styleId="Heading1">
+    <w:name w:val="Heading 1"/>
+    <w:basedOn w:val="Standard"/>
+    <w:next w:val="Textkrper"/>
+    <w:uiPriority w:val="9"/>
+    <w:qFormat/>
+    <w:rsid w:val="00567438"/>
+    <w:pPr>
+      <w:keepNext/>
+      <w:keepLines/>
+      <w:numPr>
+        <w:numId w:val="10"/>
+      </w:numPr>
+      <w:spacing w:before="480" w:after="120"/>
+      <w:ind w:left="357" w:hanging="357"/>
+      <w:outlineLvl w:val="0"/>
+    </w:pPr>
+    <w:rPr>
+      <w:rFonts w:eastAsiaTheme="majorEastAsia" w:cstheme="majorBidi"/>
+      <w:b/>
+      <w:bCs/>
+      <w:color w:val="548DD4" w:themeColor="text2" w:themeTint="99"/>
+      <w:sz w:val="32"/>
+      <w:szCs w:val="32"/>
+    </w:rPr>
+  </w:style>
+  <w:style w:type="paragraph" w:customStyle="1" w:styleId="Heading2">
+    <w:name w:val="Heading 2"/>
+    <w:basedOn w:val="Standard"/>
+    <w:next w:val="Textkrper"/>
+    <w:uiPriority w:val="9"/>
+    <w:unhideWhenUsed/>
+    <w:qFormat/>
+    <w:rsid w:val="00567438"/>
+    <w:pPr>
+      <w:keepNext/>
+      <w:keepLines/>
+      <w:numPr>
+        <w:ilvl w:val="1"/>
+        <w:numId w:val="10"/>
+      </w:numPr>
+      <w:spacing w:before="360" w:after="120"/>
+      <w:ind w:left="431" w:hanging="431"/>
+      <w:outlineLvl w:val="1"/>
+    </w:pPr>
+    <w:rPr>
+      <w:rFonts w:eastAsiaTheme="majorEastAsia" w:cstheme="majorBidi"/>
+      <w:b/>
+      <w:bCs/>
+      <w:color w:val="548DD4" w:themeColor="text2" w:themeTint="99"/>
+      <w:sz w:val="32"/>
+      <w:szCs w:val="32"/>
+    </w:rPr>
+  </w:style>
+  <w:style w:type="paragraph" w:customStyle="1" w:styleId="Heading3">
+    <w:name w:val="Heading 3"/>
+    <w:basedOn w:val="Standard"/>
+    <w:next w:val="Textkrper"/>
+    <w:uiPriority w:val="9"/>
+    <w:unhideWhenUsed/>
+    <w:qFormat/>
+    <w:rsid w:val="00567438"/>
+    <w:pPr>
+      <w:keepNext/>
+      <w:keepLines/>
+      <w:numPr>
+        <w:ilvl w:val="2"/>
+        <w:numId w:val="10"/>
+      </w:numPr>
+      <w:spacing w:before="120" w:after="240"/>
+      <w:ind w:left="505" w:hanging="505"/>
+      <w:outlineLvl w:val="2"/>
+    </w:pPr>
+    <w:rPr>
+      <w:rFonts w:eastAsiaTheme="majorEastAsia" w:cstheme="majorBidi"/>
+      <w:b/>
+      <w:bCs/>
+      <w:color w:val="548DD4" w:themeColor="text2" w:themeTint="99"/>
+      <w:sz w:val="28"/>
+      <w:szCs w:val="28"/>
+    </w:rPr>
+  </w:style>
+  <w:style w:type="paragraph" w:customStyle="1" w:styleId="Heading4">
+    <w:name w:val="Heading 4"/>
+    <w:basedOn w:val="Standard"/>
+    <w:next w:val="Textkrper"/>
+    <w:uiPriority w:val="9"/>
+    <w:unhideWhenUsed/>
+    <w:qFormat/>
+    <w:rsid w:val="00567438"/>
+    <w:pPr>
+      <w:keepNext/>
+      <w:keepLines/>
+      <w:numPr>
+        <w:ilvl w:val="3"/>
+        <w:numId w:val="12"/>
+      </w:numPr>
+      <w:spacing w:before="120" w:after="240"/>
+      <w:outlineLvl w:val="3"/>
+    </w:pPr>
+    <w:rPr>
+      <w:rFonts w:eastAsiaTheme="majorEastAsia" w:cstheme="majorBidi"/>
+      <w:b/>
+      <w:bCs/>
+      <w:color w:val="548DD4" w:themeColor="text2" w:themeTint="99"/>
+    </w:rPr>
+  </w:style>
+  <w:style w:type="paragraph" w:customStyle="1" w:styleId="Heading5">
+    <w:name w:val="Heading 5"/>
+    <w:basedOn w:val="Standard"/>
+    <w:next w:val="Textkrper"/>
+    <w:uiPriority w:val="9"/>
+    <w:unhideWhenUsed/>
+    <w:qFormat/>
+    <w:rsid w:val="00C0682A"/>
+    <w:pPr>
+      <w:keepNext/>
+      <w:keepLines/>
+      <w:pageBreakBefore/>
+      <w:spacing w:after="0"/>
+      <w:outlineLvl w:val="4"/>
+    </w:pPr>
+    <w:rPr>
+      <w:rFonts w:eastAsiaTheme="majorEastAsia" w:cstheme="majorBidi"/>
+      <w:iCs/>
+      <w:color w:val="FFFFFF" w:themeColor="background1"/>
+      <w:sz w:val="6"/>
+    </w:rPr>
+  </w:style>
+  <w:style w:type="paragraph" w:customStyle="1" w:styleId="Heading6">
+    <w:name w:val="Heading 6"/>
+    <w:basedOn w:val="Standard"/>
+    <w:next w:val="Textkrper"/>
+    <w:uiPriority w:val="9"/>
+    <w:unhideWhenUsed/>
+    <w:qFormat/>
+    <w:rsid w:val="00871334"/>
+    <w:pPr>
+      <w:keepNext/>
+      <w:keepLines/>
+      <w:pageBreakBefore/>
+      <w:spacing w:after="160" w:line="20" w:lineRule="exact"/>
+      <w:outlineLvl w:val="5"/>
+    </w:pPr>
+    <w:rPr>
+      <w:rFonts w:eastAsiaTheme="majorEastAsia" w:cstheme="majorBidi"/>
+      <w:color w:val="FFFFFF" w:themeColor="background1"/>
+      <w:sz w:val="16"/>
+    </w:rPr>
+  </w:style>
+  <w:style w:type="paragraph" w:styleId="Blocktext">
+    <w:name w:val="Block Text"/>
+    <w:basedOn w:val="Textkrper"/>
+    <w:next w:val="Textkrper"/>
+    <w:uiPriority w:val="9"/>
+    <w:unhideWhenUsed/>
+    <w:qFormat/>
+    <w:rsid w:val="001C2C15"/>
+    <w:pPr>
+      <w:spacing w:before="100" w:after="100"/>
+    </w:pPr>
+    <w:rPr>
+      <w:rFonts w:eastAsiaTheme="majorEastAsia" w:cstheme="majorBidi"/>
+      <w:bCs/>
+      <w:sz w:val="20"/>
+      <w:szCs w:val="20"/>
+    </w:rPr>
+  </w:style>
+  <w:style w:type="paragraph" w:customStyle="1" w:styleId="FootnoteText">
+    <w:name w:val="Footnote Text"/>
+    <w:basedOn w:val="Standard"/>
+    <w:uiPriority w:val="9"/>
+    <w:unhideWhenUsed/>
+    <w:qFormat/>
+    <w:rsid w:val="0070503F"/>
+    <w:pPr>
+      <w:spacing w:after="0"/>
+      <w:jc w:val="both"/>
+    </w:pPr>
+    <w:rPr>
+      <w:sz w:val="16"/>
+    </w:rPr>
+  </w:style>
+  <w:style w:type="paragraph" w:customStyle="1" w:styleId="DefinitionTerm">
+    <w:name w:val="Definition Term"/>
+    <w:basedOn w:val="Standard"/>
+    <w:next w:val="Definition"/>
+    <w:pPr>
+      <w:keepNext/>
+      <w:keepLines/>
+      <w:spacing w:after="0"/>
+    </w:pPr>
+    <w:rPr>
+      <w:b/>
+    </w:rPr>
+  </w:style>
+  <w:style w:type="paragraph" w:customStyle="1" w:styleId="Definition">
+    <w:name w:val="Definition"/>
+    <w:basedOn w:val="Standard"/>
+  </w:style>
+  <w:style w:type="paragraph" w:customStyle="1" w:styleId="Caption">
+    <w:name w:val="Caption"/>
+    <w:basedOn w:val="Standard"/>
+    <w:link w:val="BodyTextChar"/>
+    <w:pPr>
+      <w:spacing w:after="120"/>
+    </w:pPr>
+    <w:rPr>
+      <w:i/>
+    </w:rPr>
+  </w:style>
+  <w:style w:type="paragraph" w:customStyle="1" w:styleId="TableCaption">
+    <w:name w:val="Table Caption"/>
+    <w:basedOn w:val="Caption"/>
+    <w:pPr>
+      <w:keepNext/>
+    </w:pPr>
+  </w:style>
+  <w:style w:type="paragraph" w:customStyle="1" w:styleId="ImageCaption">
+    <w:name w:val="Image Caption"/>
+    <w:basedOn w:val="Caption"/>
+  </w:style>
+  <w:style w:type="paragraph" w:customStyle="1" w:styleId="Figure">
+    <w:name w:val="Figure"/>
+    <w:basedOn w:val="Standard"/>
+  </w:style>
+  <w:style w:type="paragraph" w:customStyle="1" w:styleId="FigurewithCaption">
+    <w:name w:val="Figure with Caption"/>
+    <w:basedOn w:val="Figure"/>
+    <w:pPr>
+      <w:keepNext/>
+    </w:pPr>
+  </w:style>
+  <w:style w:type="character" w:customStyle="1" w:styleId="BodyTextChar">
+    <w:name w:val="Body Text Char"/>
+    <w:basedOn w:val="Absatzstandardschriftart"/>
+    <w:link w:val="Caption"/>
+  </w:style>
+  <w:style w:type="character" w:customStyle="1" w:styleId="VerbatimChar">
+    <w:name w:val="Verbatim Char"/>
+    <w:basedOn w:val="BodyTextChar"/>
+    <w:link w:val="SourceCode"/>
+    <w:rPr>
+      <w:rFonts w:ascii="Consolas" w:hAnsi="Consolas"/>
+      <w:sz w:val="22"/>
+    </w:rPr>
+  </w:style>
+  <w:style w:type="character" w:customStyle="1" w:styleId="FootnoteReference">
+    <w:name w:val="Footnote Reference"/>
+    <w:basedOn w:val="BodyTextChar"/>
+    <w:rPr>
+      <w:vertAlign w:val="superscript"/>
+    </w:rPr>
+  </w:style>
+  <w:style w:type="character" w:styleId="Link">
+    <w:name w:val="Hyperlink"/>
+    <w:basedOn w:val="BodyTextChar"/>
+    <w:rPr>
+      <w:color w:val="4F81BD" w:themeColor="accent1"/>
+    </w:rPr>
+  </w:style>
+  <w:style w:type="paragraph" w:styleId="Inhaltsverzeichnisberschrift">
+    <w:name w:val="TOC Heading"/>
+    <w:basedOn w:val="Heading1"/>
+    <w:next w:val="Textkrper"/>
+    <w:uiPriority w:val="39"/>
+    <w:unhideWhenUsed/>
+    <w:qFormat/>
+    <w:rsid w:val="006E3162"/>
+    <w:pPr>
+      <w:numPr>
+        <w:numId w:val="0"/>
+      </w:numPr>
+      <w:spacing w:before="240" w:line="360" w:lineRule="auto"/>
+      <w:outlineLvl w:val="9"/>
+    </w:pPr>
+    <w:rPr>
+      <w:b w:val="0"/>
+      <w:bCs w:val="0"/>
+    </w:rPr>
+  </w:style>
+  <w:style w:type="paragraph" w:customStyle="1" w:styleId="SourceCode">
+    <w:name w:val="Source Code"/>
+    <w:basedOn w:val="Standard"/>
+    <w:link w:val="VerbatimChar"/>
+    <w:pPr>
+      <w:shd w:val="clear" w:color="auto" w:fill="F8F8F8"/>
+      <w:wordWrap w:val="0"/>
+    </w:pPr>
+  </w:style>
+  <w:style w:type="character" w:customStyle="1" w:styleId="KeywordTok">
+    <w:name w:val="KeywordTok"/>
+    <w:basedOn w:val="VerbatimChar"/>
+    <w:rsid w:val="001C2C15"/>
+    <w:rPr>
+      <w:rFonts w:ascii="Consolas" w:hAnsi="Consolas"/>
+      <w:b/>
+      <w:color w:val="008000"/>
+      <w:sz w:val="22"/>
+      <w:shd w:val="clear" w:color="auto" w:fill="F8F8F8"/>
+    </w:rPr>
+  </w:style>
+  <w:style w:type="character" w:customStyle="1" w:styleId="DataTypeTok">
+    <w:name w:val="DataTypeTok"/>
+    <w:basedOn w:val="VerbatimChar"/>
+    <w:rPr>
+      <w:rFonts w:ascii="Consolas" w:hAnsi="Consolas"/>
+      <w:color w:val="204A87"/>
+      <w:sz w:val="22"/>
+      <w:shd w:val="clear" w:color="auto" w:fill="F8F8F8"/>
+    </w:rPr>
+  </w:style>
+  <w:style w:type="character" w:customStyle="1" w:styleId="DecValTok">
+    <w:name w:val="DecValTok"/>
+    <w:basedOn w:val="VerbatimChar"/>
+    <w:rPr>
+      <w:rFonts w:ascii="Consolas" w:hAnsi="Consolas"/>
+      <w:color w:val="0000CF"/>
+      <w:sz w:val="22"/>
+      <w:shd w:val="clear" w:color="auto" w:fill="F8F8F8"/>
+    </w:rPr>
+  </w:style>
+  <w:style w:type="character" w:customStyle="1" w:styleId="BaseNTok">
+    <w:name w:val="BaseNTok"/>
+    <w:basedOn w:val="VerbatimChar"/>
+    <w:rPr>
+      <w:rFonts w:ascii="Consolas" w:hAnsi="Consolas"/>
+      <w:color w:val="0000CF"/>
+      <w:sz w:val="22"/>
+      <w:shd w:val="clear" w:color="auto" w:fill="F8F8F8"/>
+    </w:rPr>
+  </w:style>
+  <w:style w:type="character" w:customStyle="1" w:styleId="FloatTok">
+    <w:name w:val="FloatTok"/>
+    <w:basedOn w:val="VerbatimChar"/>
+    <w:rPr>
+      <w:rFonts w:ascii="Consolas" w:hAnsi="Consolas"/>
+      <w:color w:val="0000CF"/>
+      <w:sz w:val="22"/>
+      <w:shd w:val="clear" w:color="auto" w:fill="F8F8F8"/>
+    </w:rPr>
+  </w:style>
+  <w:style w:type="character" w:customStyle="1" w:styleId="ConstantTok">
+    <w:name w:val="ConstantTok"/>
+    <w:basedOn w:val="VerbatimChar"/>
+    <w:rPr>
+      <w:rFonts w:ascii="Consolas" w:hAnsi="Consolas"/>
+      <w:color w:val="000000"/>
+      <w:sz w:val="22"/>
+      <w:shd w:val="clear" w:color="auto" w:fill="F8F8F8"/>
+    </w:rPr>
+  </w:style>
+  <w:style w:type="character" w:customStyle="1" w:styleId="CharTok">
+    <w:name w:val="CharTok"/>
+    <w:basedOn w:val="VerbatimChar"/>
+    <w:rPr>
+      <w:rFonts w:ascii="Consolas" w:hAnsi="Consolas"/>
+      <w:color w:val="4E9A06"/>
+      <w:sz w:val="22"/>
+      <w:shd w:val="clear" w:color="auto" w:fill="F8F8F8"/>
+    </w:rPr>
+  </w:style>
+  <w:style w:type="character" w:customStyle="1" w:styleId="SpecialCharTok">
+    <w:name w:val="SpecialCharTok"/>
+    <w:basedOn w:val="VerbatimChar"/>
+    <w:rPr>
+      <w:rFonts w:ascii="Consolas" w:hAnsi="Consolas"/>
+      <w:color w:val="000000"/>
+      <w:sz w:val="22"/>
+      <w:shd w:val="clear" w:color="auto" w:fill="F8F8F8"/>
+    </w:rPr>
+  </w:style>
+  <w:style w:type="character" w:customStyle="1" w:styleId="StringTok">
+    <w:name w:val="StringTok"/>
+    <w:basedOn w:val="VerbatimChar"/>
+    <w:rPr>
+      <w:rFonts w:ascii="Consolas" w:hAnsi="Consolas"/>
+      <w:color w:val="4E9A06"/>
+      <w:sz w:val="22"/>
+      <w:shd w:val="clear" w:color="auto" w:fill="F8F8F8"/>
+    </w:rPr>
+  </w:style>
+  <w:style w:type="character" w:customStyle="1" w:styleId="VerbatimStringTok">
+    <w:name w:val="VerbatimStringTok"/>
+    <w:basedOn w:val="VerbatimChar"/>
+    <w:rPr>
+      <w:rFonts w:ascii="Consolas" w:hAnsi="Consolas"/>
+      <w:color w:val="4E9A06"/>
+      <w:sz w:val="22"/>
+      <w:shd w:val="clear" w:color="auto" w:fill="F8F8F8"/>
+    </w:rPr>
+  </w:style>
+  <w:style w:type="character" w:customStyle="1" w:styleId="SpecialStringTok">
+    <w:name w:val="SpecialStringTok"/>
+    <w:basedOn w:val="VerbatimChar"/>
+    <w:rPr>
+      <w:rFonts w:ascii="Consolas" w:hAnsi="Consolas"/>
+      <w:color w:val="4E9A06"/>
+      <w:sz w:val="22"/>
+      <w:shd w:val="clear" w:color="auto" w:fill="F8F8F8"/>
+    </w:rPr>
+  </w:style>
+  <w:style w:type="character" w:customStyle="1" w:styleId="ImportTok">
+    <w:name w:val="ImportTok"/>
+    <w:basedOn w:val="VerbatimChar"/>
+    <w:rPr>
+      <w:rFonts w:ascii="Consolas" w:hAnsi="Consolas"/>
+      <w:sz w:val="22"/>
+      <w:shd w:val="clear" w:color="auto" w:fill="F8F8F8"/>
+    </w:rPr>
+  </w:style>
+  <w:style w:type="character" w:customStyle="1" w:styleId="CommentTok">
+    <w:name w:val="CommentTok"/>
+    <w:basedOn w:val="VerbatimChar"/>
+    <w:rPr>
+      <w:rFonts w:ascii="Consolas" w:hAnsi="Consolas"/>
+      <w:i/>
+      <w:color w:val="8F5902"/>
+      <w:sz w:val="22"/>
+      <w:shd w:val="clear" w:color="auto" w:fill="F8F8F8"/>
+    </w:rPr>
+  </w:style>
+  <w:style w:type="character" w:customStyle="1" w:styleId="DocumentationTok">
+    <w:name w:val="DocumentationTok"/>
+    <w:basedOn w:val="VerbatimChar"/>
+    <w:rPr>
+      <w:rFonts w:ascii="Consolas" w:hAnsi="Consolas"/>
+      <w:b/>
+      <w:i/>
+      <w:color w:val="8F5902"/>
+      <w:sz w:val="22"/>
+      <w:shd w:val="clear" w:color="auto" w:fill="F8F8F8"/>
+    </w:rPr>
+  </w:style>
+  <w:style w:type="character" w:customStyle="1" w:styleId="AnnotationTok">
+    <w:name w:val="AnnotationTok"/>
+    <w:basedOn w:val="VerbatimChar"/>
+    <w:rPr>
+      <w:rFonts w:ascii="Consolas" w:hAnsi="Consolas"/>
+      <w:b/>
+      <w:i/>
+      <w:color w:val="8F5902"/>
+      <w:sz w:val="22"/>
+      <w:shd w:val="clear" w:color="auto" w:fill="F8F8F8"/>
+    </w:rPr>
+  </w:style>
+  <w:style w:type="character" w:customStyle="1" w:styleId="CommentVarTok">
+    <w:name w:val="CommentVarTok"/>
+    <w:basedOn w:val="VerbatimChar"/>
+    <w:rPr>
+      <w:rFonts w:ascii="Consolas" w:hAnsi="Consolas"/>
+      <w:b/>
+      <w:i/>
+      <w:color w:val="8F5902"/>
+      <w:sz w:val="22"/>
+      <w:shd w:val="clear" w:color="auto" w:fill="F8F8F8"/>
+    </w:rPr>
+  </w:style>
+  <w:style w:type="character" w:customStyle="1" w:styleId="OtherTok">
+    <w:name w:val="OtherTok"/>
+    <w:basedOn w:val="VerbatimChar"/>
+    <w:rPr>
+      <w:rFonts w:ascii="Consolas" w:hAnsi="Consolas"/>
+      <w:color w:val="8F5902"/>
+      <w:sz w:val="22"/>
+      <w:shd w:val="clear" w:color="auto" w:fill="F8F8F8"/>
+    </w:rPr>
+  </w:style>
+  <w:style w:type="character" w:customStyle="1" w:styleId="FunctionTok">
+    <w:name w:val="FunctionTok"/>
+    <w:basedOn w:val="VerbatimChar"/>
+    <w:rPr>
+      <w:rFonts w:ascii="Consolas" w:hAnsi="Consolas"/>
+      <w:color w:val="000000"/>
+      <w:sz w:val="22"/>
+      <w:shd w:val="clear" w:color="auto" w:fill="F8F8F8"/>
+    </w:rPr>
+  </w:style>
+  <w:style w:type="character" w:customStyle="1" w:styleId="VariableTok">
+    <w:name w:val="VariableTok"/>
+    <w:basedOn w:val="VerbatimChar"/>
+    <w:rPr>
+      <w:rFonts w:ascii="Consolas" w:hAnsi="Consolas"/>
+      <w:color w:val="000000"/>
+      <w:sz w:val="22"/>
+      <w:shd w:val="clear" w:color="auto" w:fill="F8F8F8"/>
+    </w:rPr>
+  </w:style>
+  <w:style w:type="character" w:customStyle="1" w:styleId="ControlFlowTok">
+    <w:name w:val="ControlFlowTok"/>
+    <w:basedOn w:val="VerbatimChar"/>
+    <w:rPr>
+      <w:rFonts w:ascii="Consolas" w:hAnsi="Consolas"/>
+      <w:b/>
+      <w:color w:val="204A87"/>
+      <w:sz w:val="22"/>
+      <w:shd w:val="clear" w:color="auto" w:fill="F8F8F8"/>
+    </w:rPr>
+  </w:style>
+  <w:style w:type="character" w:customStyle="1" w:styleId="OperatorTok">
+    <w:name w:val="OperatorTok"/>
+    <w:basedOn w:val="VerbatimChar"/>
+    <w:rPr>
+      <w:rFonts w:ascii="Consolas" w:hAnsi="Consolas"/>
+      <w:b/>
+      <w:color w:val="CE5C00"/>
+      <w:sz w:val="22"/>
+      <w:shd w:val="clear" w:color="auto" w:fill="F8F8F8"/>
+    </w:rPr>
+  </w:style>
+  <w:style w:type="character" w:customStyle="1" w:styleId="BuiltInTok">
+    <w:name w:val="BuiltInTok"/>
+    <w:basedOn w:val="VerbatimChar"/>
+    <w:rPr>
+      <w:rFonts w:ascii="Consolas" w:hAnsi="Consolas"/>
+      <w:sz w:val="22"/>
+      <w:shd w:val="clear" w:color="auto" w:fill="F8F8F8"/>
+    </w:rPr>
+  </w:style>
+  <w:style w:type="character" w:customStyle="1" w:styleId="ExtensionTok">
+    <w:name w:val="ExtensionTok"/>
+    <w:basedOn w:val="VerbatimChar"/>
+    <w:rPr>
+      <w:rFonts w:ascii="Consolas" w:hAnsi="Consolas"/>
+      <w:sz w:val="22"/>
+      <w:shd w:val="clear" w:color="auto" w:fill="F8F8F8"/>
+    </w:rPr>
+  </w:style>
+  <w:style w:type="character" w:customStyle="1" w:styleId="PreprocessorTok">
+    <w:name w:val="PreprocessorTok"/>
+    <w:basedOn w:val="VerbatimChar"/>
+    <w:rPr>
+      <w:rFonts w:ascii="Consolas" w:hAnsi="Consolas"/>
+      <w:i/>
+      <w:color w:val="8F5902"/>
+      <w:sz w:val="22"/>
+      <w:shd w:val="clear" w:color="auto" w:fill="F8F8F8"/>
+    </w:rPr>
+  </w:style>
+  <w:style w:type="character" w:customStyle="1" w:styleId="AttributeTok">
+    <w:name w:val="AttributeTok"/>
+    <w:basedOn w:val="VerbatimChar"/>
+    <w:rPr>
+      <w:rFonts w:ascii="Consolas" w:hAnsi="Consolas"/>
+      <w:color w:val="C4A000"/>
+      <w:sz w:val="22"/>
+      <w:shd w:val="clear" w:color="auto" w:fill="F8F8F8"/>
+    </w:rPr>
+  </w:style>
+  <w:style w:type="character" w:customStyle="1" w:styleId="RegionMarkerTok">
+    <w:name w:val="RegionMarkerTok"/>
+    <w:basedOn w:val="VerbatimChar"/>
+    <w:rPr>
+      <w:rFonts w:ascii="Consolas" w:hAnsi="Consolas"/>
+      <w:sz w:val="22"/>
+      <w:shd w:val="clear" w:color="auto" w:fill="F8F8F8"/>
+    </w:rPr>
+  </w:style>
+  <w:style w:type="character" w:customStyle="1" w:styleId="InformationTok">
+    <w:name w:val="InformationTok"/>
+    <w:basedOn w:val="VerbatimChar"/>
+    <w:rPr>
+      <w:rFonts w:ascii="Consolas" w:hAnsi="Consolas"/>
+      <w:b/>
+      <w:i/>
+      <w:color w:val="8F5902"/>
+      <w:sz w:val="22"/>
+      <w:shd w:val="clear" w:color="auto" w:fill="F8F8F8"/>
+    </w:rPr>
+  </w:style>
+  <w:style w:type="character" w:customStyle="1" w:styleId="WarningTok">
+    <w:name w:val="WarningTok"/>
+    <w:basedOn w:val="VerbatimChar"/>
+    <w:rPr>
+      <w:rFonts w:ascii="Consolas" w:hAnsi="Consolas"/>
+      <w:b/>
+      <w:i/>
+      <w:color w:val="8F5902"/>
+      <w:sz w:val="22"/>
+      <w:shd w:val="clear" w:color="auto" w:fill="F8F8F8"/>
+    </w:rPr>
+  </w:style>
+  <w:style w:type="character" w:customStyle="1" w:styleId="AlertTok">
+    <w:name w:val="AlertTok"/>
+    <w:basedOn w:val="VerbatimChar"/>
+    <w:rPr>
+      <w:rFonts w:ascii="Consolas" w:hAnsi="Consolas"/>
+      <w:color w:val="EF2929"/>
+      <w:sz w:val="22"/>
+      <w:shd w:val="clear" w:color="auto" w:fill="F8F8F8"/>
+    </w:rPr>
+  </w:style>
+  <w:style w:type="character" w:customStyle="1" w:styleId="ErrorTok">
+    <w:name w:val="ErrorTok"/>
+    <w:basedOn w:val="VerbatimChar"/>
+    <w:rPr>
+      <w:rFonts w:ascii="Consolas" w:hAnsi="Consolas"/>
+      <w:b/>
+      <w:color w:val="A40000"/>
+      <w:sz w:val="22"/>
+      <w:shd w:val="clear" w:color="auto" w:fill="F8F8F8"/>
+    </w:rPr>
+  </w:style>
+  <w:style w:type="character" w:customStyle="1" w:styleId="NormalTok">
+    <w:name w:val="NormalTok"/>
+    <w:basedOn w:val="VerbatimChar"/>
+    <w:rPr>
+      <w:rFonts w:ascii="Consolas" w:hAnsi="Consolas"/>
+      <w:sz w:val="22"/>
+      <w:shd w:val="clear" w:color="auto" w:fill="F8F8F8"/>
+    </w:rPr>
+  </w:style>
+  <w:style w:type="paragraph" w:styleId="Sprechblasentext">
+    <w:name w:val="Balloon Text"/>
+    <w:basedOn w:val="Standard"/>
+    <w:link w:val="SprechblasentextZeichen"/>
+    <w:rsid w:val="001C2C15"/>
+    <w:pPr>
+      <w:spacing w:after="0"/>
+    </w:pPr>
+    <w:rPr>
+      <w:rFonts w:ascii="Lucida Grande" w:hAnsi="Lucida Grande"/>
+      <w:sz w:val="18"/>
+      <w:szCs w:val="18"/>
+    </w:rPr>
+  </w:style>
+  <w:style w:type="character" w:customStyle="1" w:styleId="SprechblasentextZeichen">
+    <w:name w:val="Sprechblasentext Zeichen"/>
+    <w:basedOn w:val="Absatzstandardschriftart"/>
+    <w:link w:val="Sprechblasentext"/>
+    <w:rsid w:val="001C2C15"/>
+    <w:rPr>
+      <w:rFonts w:ascii="Lucida Grande" w:hAnsi="Lucida Grande"/>
+      <w:sz w:val="18"/>
+      <w:szCs w:val="18"/>
+    </w:rPr>
+  </w:style>
+  <w:style w:type="paragraph" w:customStyle="1" w:styleId="Titel1">
+    <w:name w:val="Titel1"/>
+    <w:basedOn w:val="Titel"/>
+    <w:qFormat/>
+    <w:rsid w:val="001C2C15"/>
+  </w:style>
+  <w:style w:type="paragraph" w:customStyle="1" w:styleId="Firstparagraph0">
+    <w:name w:val="First paragraph"/>
+    <w:basedOn w:val="FirstParagraph"/>
+    <w:qFormat/>
+    <w:rsid w:val="00DA0F32"/>
+  </w:style>
+  <w:style w:type="paragraph" w:styleId="Kopfzeile">
+    <w:name w:val="header"/>
+    <w:basedOn w:val="Standard"/>
+    <w:link w:val="KopfzeileZeichen"/>
+    <w:rsid w:val="003C2CD7"/>
+    <w:pPr>
+      <w:tabs>
+        <w:tab w:val="center" w:pos="4536"/>
+        <w:tab w:val="right" w:pos="9072"/>
+      </w:tabs>
+      <w:spacing w:after="0"/>
+    </w:pPr>
+  </w:style>
+  <w:style w:type="character" w:customStyle="1" w:styleId="KopfzeileZeichen">
+    <w:name w:val="Kopfzeile Zeichen"/>
+    <w:basedOn w:val="Absatzstandardschriftart"/>
+    <w:link w:val="Kopfzeile"/>
+    <w:rsid w:val="003C2CD7"/>
+    <w:rPr>
+      <w:rFonts w:ascii="Arial" w:hAnsi="Arial"/>
+    </w:rPr>
+  </w:style>
+  <w:style w:type="paragraph" w:styleId="Fuzeile">
+    <w:name w:val="footer"/>
+    <w:basedOn w:val="Standard"/>
+    <w:link w:val="FuzeileZeichen"/>
+    <w:rsid w:val="003C2CD7"/>
+    <w:pPr>
+      <w:tabs>
+        <w:tab w:val="center" w:pos="4536"/>
+        <w:tab w:val="right" w:pos="9072"/>
+      </w:tabs>
+      <w:spacing w:after="0"/>
+    </w:pPr>
+  </w:style>
+  <w:style w:type="character" w:customStyle="1" w:styleId="FuzeileZeichen">
+    <w:name w:val="Fußzeile Zeichen"/>
+    <w:basedOn w:val="Absatzstandardschriftart"/>
+    <w:link w:val="Fuzeile"/>
+    <w:rsid w:val="003C2CD7"/>
+    <w:rPr>
+      <w:rFonts w:ascii="Arial" w:hAnsi="Arial"/>
+    </w:rPr>
+  </w:style>
+  <w:style w:type="paragraph" w:styleId="Verzeichnis1">
+    <w:name w:val="toc 1"/>
+    <w:basedOn w:val="Standard"/>
+    <w:next w:val="Standard"/>
+    <w:autoRedefine/>
+    <w:rsid w:val="006E3162"/>
+  </w:style>
+  <w:style w:type="paragraph" w:styleId="Verzeichnis2">
+    <w:name w:val="toc 2"/>
+    <w:basedOn w:val="Standard"/>
+    <w:next w:val="Standard"/>
+    <w:autoRedefine/>
+    <w:uiPriority w:val="39"/>
+    <w:rsid w:val="006E3162"/>
+    <w:pPr>
+      <w:ind w:left="240"/>
+    </w:pPr>
+  </w:style>
+  <w:style w:type="paragraph" w:styleId="Verzeichnis3">
+    <w:name w:val="toc 3"/>
+    <w:basedOn w:val="Standard"/>
+    <w:next w:val="Standard"/>
+    <w:autoRedefine/>
+    <w:rsid w:val="006E3162"/>
+    <w:pPr>
+      <w:ind w:left="480"/>
+    </w:pPr>
+  </w:style>
+  <w:style w:type="paragraph" w:styleId="Verzeichnis4">
+    <w:name w:val="toc 4"/>
+    <w:basedOn w:val="Standard"/>
+    <w:next w:val="Standard"/>
+    <w:autoRedefine/>
+    <w:rsid w:val="006E3162"/>
+    <w:pPr>
+      <w:ind w:left="720"/>
+    </w:pPr>
+  </w:style>
+  <w:style w:type="paragraph" w:styleId="Verzeichnis5">
+    <w:name w:val="toc 5"/>
+    <w:basedOn w:val="Standard"/>
+    <w:next w:val="Standard"/>
+    <w:autoRedefine/>
+    <w:rsid w:val="006E3162"/>
+    <w:pPr>
+      <w:ind w:left="960"/>
+    </w:pPr>
+  </w:style>
+  <w:style w:type="paragraph" w:styleId="Verzeichnis6">
+    <w:name w:val="toc 6"/>
+    <w:basedOn w:val="Standard"/>
+    <w:next w:val="Standard"/>
+    <w:autoRedefine/>
+    <w:rsid w:val="006E3162"/>
+    <w:pPr>
+      <w:ind w:left="1200"/>
+    </w:pPr>
+  </w:style>
+  <w:style w:type="paragraph" w:styleId="Verzeichnis7">
+    <w:name w:val="toc 7"/>
+    <w:basedOn w:val="Standard"/>
+    <w:next w:val="Standard"/>
+    <w:autoRedefine/>
+    <w:rsid w:val="006E3162"/>
+    <w:pPr>
+      <w:ind w:left="1440"/>
+    </w:pPr>
+  </w:style>
+  <w:style w:type="paragraph" w:styleId="Verzeichnis8">
+    <w:name w:val="toc 8"/>
+    <w:basedOn w:val="Standard"/>
+    <w:next w:val="Standard"/>
+    <w:autoRedefine/>
+    <w:rsid w:val="006E3162"/>
+    <w:pPr>
+      <w:ind w:left="1680"/>
+    </w:pPr>
+  </w:style>
+  <w:style w:type="paragraph" w:styleId="Verzeichnis9">
+    <w:name w:val="toc 9"/>
+    <w:basedOn w:val="Standard"/>
+    <w:next w:val="Standard"/>
     <w:autoRedefine/>
     <w:rsid w:val="006E3162"/>
     <w:pPr>

</xml_diff>